<commit_message>
updates for tmrws lab
</commit_message>
<xml_diff>
--- a/WMLCE-Git-Jupyter Lab Guide.docx
+++ b/WMLCE-Git-Jupyter Lab Guide.docx
@@ -197,7 +197,7 @@
           <w:szCs w:val="28"/>
         </w:rPr>
       </w:pPr>
-      <w:hyperlink w:history="1" r:id="rId8">
+      <w:hyperlink r:id="R02081e2076c14315">
         <w:r>
           <w:rPr>
             <w:rStyle w:val="Hyperlink"/>
@@ -217,11 +217,17 @@
         <w:t xml:space="preserve"> </w:t>
       </w:r>
       <w:r>
+        <w:br/>
+      </w:r>
+      <w:r>
         <w:rPr>
           <w:rFonts w:ascii="IBM Plex Sans" w:hAnsi="IBM Plex Sans"/>
           <w:sz w:val="28"/>
           <w:szCs w:val="28"/>
         </w:rPr>
+        <w:t>IBM Systems Client Experience Center</w:t>
+      </w:r>
+      <w:r>
         <w:br/>
       </w:r>
       <w:r>
@@ -230,64 +236,7 @@
           <w:sz w:val="28"/>
           <w:szCs w:val="28"/>
         </w:rPr>
-        <w:t>IBM Systems</w:t>
-      </w:r>
-      <w:r>
-        <w:rPr>
-          <w:rFonts w:ascii="IBM Plex Sans" w:hAnsi="IBM Plex Sans"/>
-          <w:sz w:val="28"/>
-          <w:szCs w:val="28"/>
-        </w:rPr>
-        <w:t xml:space="preserve"> Client Experience Center</w:t>
-      </w:r>
-      <w:r>
-        <w:rPr>
-          <w:rFonts w:ascii="IBM Plex Sans" w:hAnsi="IBM Plex Sans"/>
-          <w:sz w:val="28"/>
-          <w:szCs w:val="28"/>
-        </w:rPr>
-        <w:br/>
-      </w:r>
-      <w:r>
-        <w:rPr>
-          <w:rFonts w:ascii="IBM Plex Sans" w:hAnsi="IBM Plex Sans"/>
-          <w:sz w:val="28"/>
-          <w:szCs w:val="28"/>
-        </w:rPr>
-        <w:t>May 1</w:t>
-      </w:r>
-      <w:r>
-        <w:rPr>
-          <w:rFonts w:ascii="IBM Plex Sans" w:hAnsi="IBM Plex Sans"/>
-          <w:sz w:val="28"/>
-          <w:szCs w:val="28"/>
-          <w:vertAlign w:val="superscript"/>
-        </w:rPr>
-        <w:t>st</w:t>
-      </w:r>
-      <w:r>
-        <w:rPr>
-          <w:rFonts w:ascii="IBM Plex Sans" w:hAnsi="IBM Plex Sans"/>
-          <w:sz w:val="28"/>
-          <w:szCs w:val="28"/>
-        </w:rPr>
-        <w:t xml:space="preserve"> </w:t>
-      </w:r>
-      <w:r>
-        <w:rPr>
-          <w:rFonts w:ascii="IBM Plex Sans" w:hAnsi="IBM Plex Sans"/>
-          <w:sz w:val="28"/>
-          <w:szCs w:val="28"/>
-        </w:rPr>
-        <w:t xml:space="preserve">, </w:t>
-      </w:r>
-      <w:r>
-        <w:rPr>
-          <w:rFonts w:ascii="IBM Plex Sans" w:hAnsi="IBM Plex Sans"/>
-          <w:sz w:val="28"/>
-          <w:szCs w:val="28"/>
-        </w:rPr>
-        <w:t>2020</w:t>
+        <w:t>May 8th , 2020</w:t>
       </w:r>
     </w:p>
     <w:p>
@@ -1126,7 +1075,7 @@
     <w:p>
       <w:pPr>
         <w:rPr>
-          <w:rFonts w:ascii="IBM Plex Sans" w:hAnsi="IBM Plex Sans" w:cstheme="minorHAnsi"/>
+          <w:rFonts w:ascii="IBM Plex Sans" w:hAnsi="IBM Plex Sans" w:cs="Calibri" w:cstheme="minorAscii"/>
           <w:color w:val="000000"/>
           <w:sz w:val="22"/>
           <w:szCs w:val="22"/>
@@ -1134,34 +1083,12 @@
       </w:pPr>
       <w:r>
         <w:rPr>
-          <w:rFonts w:ascii="IBM Plex Sans" w:hAnsi="IBM Plex Sans" w:cstheme="minorHAnsi"/>
-          <w:color w:val="000000"/>
-          <w:sz w:val="22"/>
-          <w:szCs w:val="22"/>
-        </w:rPr>
-        <w:t xml:space="preserve">This lab is designed to demonstrate some of the basics concepts you need to know when using WML-CE, Python, Jupyter Notebooks and Git.  These are essential tools used by many in the data science community and a working knowledge of what these tools do and how to use them is critical to understand the workflow of a typical data scientist or developer.  This lab will use resources from our Worldwide Client Experience Center Cloud or CECC for short.  A detailed instruction is in the appendix for you to deploy your own instances.  </w:t>
-      </w:r>
-      <w:proofErr w:type="spellStart"/>
-      <w:proofErr w:type="gramStart"/>
-      <w:r>
-        <w:rPr>
-          <w:rFonts w:ascii="IBM Plex Sans" w:hAnsi="IBM Plex Sans" w:cstheme="minorHAnsi"/>
-          <w:color w:val="000000"/>
-          <w:sz w:val="22"/>
-          <w:szCs w:val="22"/>
-        </w:rPr>
-        <w:t>Lets</w:t>
-      </w:r>
-      <w:proofErr w:type="spellEnd"/>
-      <w:proofErr w:type="gramEnd"/>
-      <w:r>
-        <w:rPr>
-          <w:rFonts w:ascii="IBM Plex Sans" w:hAnsi="IBM Plex Sans" w:cstheme="minorHAnsi"/>
-          <w:color w:val="000000"/>
-          <w:sz w:val="22"/>
-          <w:szCs w:val="22"/>
-        </w:rPr>
-        <w:t xml:space="preserve"> get started.</w:t>
+          <w:rFonts w:ascii="IBM Plex Sans" w:hAnsi="IBM Plex Sans" w:cs="Calibri" w:cstheme="minorAscii"/>
+          <w:color w:val="000000" w:themeColor="text1" w:themeTint="FF" w:themeShade="FF"/>
+          <w:sz w:val="22"/>
+          <w:szCs w:val="22"/>
+        </w:rPr>
+        <w:t>This lab is designed to demonstrate some of the basics concepts you need to know when using WML-CE, Python, Jupyter Notebooks and Git.  These are essential tools used by many in the data science community and a working knowledge of what these tools do and how to use them is critical to understand the workflow of a typical data scientist or developer.  This lab will use resources from our Worldwide Client Experience Center Cloud or CECC for short.  A detailed instruction is in the appendix for you to deploy your own instances.  Let’s get started.</w:t>
       </w:r>
     </w:p>
     <w:p>
@@ -1223,97 +1150,7 @@
           <w:sz w:val="22"/>
           <w:szCs w:val="22"/>
         </w:rPr>
-        <w:t xml:space="preserve">Access to </w:t>
-      </w:r>
-      <w:proofErr w:type="gramStart"/>
-      <w:r>
-        <w:rPr>
-          <w:rFonts w:ascii="IBM Plex Sans" w:hAnsi="IBM Plex Sans"/>
-          <w:sz w:val="22"/>
-          <w:szCs w:val="22"/>
-        </w:rPr>
-        <w:t>a</w:t>
-      </w:r>
-      <w:r>
-        <w:rPr>
-          <w:rFonts w:ascii="IBM Plex Sans" w:hAnsi="IBM Plex Sans"/>
-          <w:sz w:val="22"/>
-          <w:szCs w:val="22"/>
-        </w:rPr>
-        <w:t xml:space="preserve">n </w:t>
-      </w:r>
-      <w:r>
-        <w:rPr>
-          <w:rFonts w:ascii="IBM Plex Sans" w:hAnsi="IBM Plex Sans"/>
-          <w:sz w:val="22"/>
-          <w:szCs w:val="22"/>
-        </w:rPr>
-        <w:t xml:space="preserve"> WML</w:t>
-      </w:r>
-      <w:proofErr w:type="gramEnd"/>
-      <w:r>
-        <w:rPr>
-          <w:rFonts w:ascii="IBM Plex Sans" w:hAnsi="IBM Plex Sans"/>
-          <w:sz w:val="22"/>
-          <w:szCs w:val="22"/>
-        </w:rPr>
-        <w:t>-CE</w:t>
-      </w:r>
-      <w:r>
-        <w:rPr>
-          <w:rFonts w:ascii="IBM Plex Sans" w:hAnsi="IBM Plex Sans"/>
-          <w:sz w:val="22"/>
-          <w:szCs w:val="22"/>
-        </w:rPr>
-        <w:t xml:space="preserve"> </w:t>
-      </w:r>
-      <w:r>
-        <w:rPr>
-          <w:rFonts w:ascii="IBM Plex Sans" w:hAnsi="IBM Plex Sans"/>
-          <w:sz w:val="22"/>
-          <w:szCs w:val="22"/>
-        </w:rPr>
-        <w:t>instance</w:t>
-      </w:r>
-      <w:r>
-        <w:rPr>
-          <w:rFonts w:ascii="IBM Plex Sans" w:hAnsi="IBM Plex Sans"/>
-          <w:sz w:val="22"/>
-          <w:szCs w:val="22"/>
-        </w:rPr>
-        <w:t xml:space="preserve"> </w:t>
-      </w:r>
-      <w:r>
-        <w:rPr>
-          <w:rFonts w:ascii="IBM Plex Sans" w:hAnsi="IBM Plex Sans"/>
-          <w:sz w:val="22"/>
-          <w:szCs w:val="22"/>
-        </w:rPr>
-        <w:t>(version 1.</w:t>
-      </w:r>
-      <w:r>
-        <w:rPr>
-          <w:rFonts w:ascii="IBM Plex Sans" w:hAnsi="IBM Plex Sans"/>
-          <w:sz w:val="22"/>
-          <w:szCs w:val="22"/>
-        </w:rPr>
-        <w:t>6.2</w:t>
-      </w:r>
-      <w:r>
-        <w:rPr>
-          <w:rFonts w:ascii="IBM Plex Sans" w:hAnsi="IBM Plex Sans"/>
-          <w:sz w:val="22"/>
-          <w:szCs w:val="22"/>
-        </w:rPr>
-        <w:t>, or later</w:t>
-      </w:r>
-      <w:r>
-        <w:rPr>
-          <w:rFonts w:ascii="IBM Plex Sans" w:hAnsi="IBM Plex Sans"/>
-          <w:sz w:val="22"/>
-          <w:szCs w:val="22"/>
-        </w:rPr>
-        <w:t>)</w:t>
+        <w:t>Access to a WML-CE instance (version 1.6.2, or later)</w:t>
       </w:r>
     </w:p>
     <w:p>
@@ -1635,45 +1472,28 @@
         </w:numPr>
         <w:rPr>
           <w:rFonts w:ascii="IBM Plex Sans" w:hAnsi="IBM Plex Sans"/>
-          <w:b/>
-          <w:sz w:val="22"/>
-          <w:szCs w:val="22"/>
-        </w:rPr>
-      </w:pPr>
-      <w:r>
-        <w:rPr>
-          <w:rFonts w:ascii="IBM Plex Sans" w:hAnsi="IBM Plex Sans"/>
-          <w:sz w:val="22"/>
-          <w:szCs w:val="22"/>
-        </w:rPr>
-        <w:t xml:space="preserve">This lab was most recently tested with </w:t>
-      </w:r>
-      <w:r>
-        <w:rPr>
-          <w:rFonts w:ascii="IBM Plex Sans" w:hAnsi="IBM Plex Sans"/>
-          <w:sz w:val="22"/>
-          <w:szCs w:val="22"/>
-        </w:rPr>
-        <w:t>WML-CE 1.7</w:t>
-      </w:r>
-      <w:r>
-        <w:rPr>
-          <w:rFonts w:ascii="IBM Plex Sans" w:hAnsi="IBM Plex Sans"/>
-          <w:sz w:val="22"/>
-          <w:szCs w:val="22"/>
-        </w:rPr>
-        <w:t xml:space="preserve"> CECC instance.  Using these instructions in other environments may require additional </w:t>
-      </w:r>
-      <w:proofErr w:type="gramStart"/>
-      <w:r>
-        <w:rPr>
-          <w:rFonts w:ascii="IBM Plex Sans" w:hAnsi="IBM Plex Sans"/>
-          <w:sz w:val="22"/>
-          <w:szCs w:val="22"/>
-        </w:rPr>
-        <w:t>setup .</w:t>
-      </w:r>
-      <w:proofErr w:type="gramEnd"/>
+          <w:b w:val="1"/>
+          <w:bCs w:val="1"/>
+          <w:sz w:val="22"/>
+          <w:szCs w:val="22"/>
+        </w:rPr>
+      </w:pPr>
+      <w:r>
+        <w:rPr>
+          <w:rFonts w:ascii="IBM Plex Sans" w:hAnsi="IBM Plex Sans"/>
+          <w:sz w:val="22"/>
+          <w:szCs w:val="22"/>
+        </w:rPr>
+        <w:t xml:space="preserve">This lab was most recently tested with WML-CE 1.7 CECC instance.  Using these instructions in other environments may require additional </w:t>
+      </w:r>
+      <w:r>
+        <w:rPr>
+          <w:rFonts w:ascii="IBM Plex Sans" w:hAnsi="IBM Plex Sans"/>
+          <w:sz w:val="22"/>
+          <w:szCs w:val="22"/>
+        </w:rPr>
+        <w:t>setup.</w:t>
+      </w:r>
     </w:p>
     <w:p>
       <w:pPr>
@@ -2043,25 +1863,332 @@
     </w:p>
     <w:p>
       <w:pPr>
+        <w:pStyle w:val="Heading2"/>
+        <w:rPr>
+          <w:b w:val="1"/>
+          <w:bCs w:val="1"/>
+        </w:rPr>
+      </w:pPr>
+      <w:r>
+        <w:rPr>
+          <w:b w:val="1"/>
+          <w:bCs w:val="1"/>
+        </w:rPr>
+        <w:t>Anaconda Basics</w:t>
+      </w:r>
+    </w:p>
+    <w:p>
+      <w:pPr>
+        <w:pStyle w:val="NoSpacing"/>
+      </w:pPr>
+    </w:p>
+    <w:p>
+      <w:pPr>
+        <w:pStyle w:val="ListParagraph"/>
+        <w:rPr>
+          <w:rFonts w:ascii="IBM Plex Sans" w:hAnsi="IBM Plex Sans" w:cs="Calibri" w:cstheme="minorAscii"/>
+          <w:color w:val="000000" w:themeColor="text1" w:themeTint="FF" w:themeShade="FF"/>
+          <w:sz w:val="22"/>
+          <w:szCs w:val="22"/>
+        </w:rPr>
+      </w:pPr>
+      <w:r>
+        <w:rPr/>
+        <w:t xml:space="preserve">All the WMLCE tools are installed in the Anaconda 3 python distribution.  Anaconda is one of the most popular distributions and comes with a package manager tool called </w:t>
+      </w:r>
+      <w:proofErr w:type="spellStart"/>
+      <w:r>
+        <w:rPr/>
+        <w:t>conda</w:t>
+      </w:r>
+      <w:proofErr w:type="spellEnd"/>
+      <w:r>
+        <w:rPr/>
+        <w:t xml:space="preserve">.  The </w:t>
+      </w:r>
+      <w:proofErr w:type="spellStart"/>
+      <w:r>
+        <w:rPr/>
+        <w:t>conda</w:t>
+      </w:r>
+      <w:proofErr w:type="spellEnd"/>
+      <w:r>
+        <w:rPr/>
+        <w:t xml:space="preserve"> cheat sheet is located here </w:t>
+      </w:r>
+    </w:p>
+    <w:p>
+      <w:pPr>
+        <w:pStyle w:val="ListParagraph"/>
+        <w:rPr>
+          <w:noProof w:val="0"/>
+          <w:lang w:val="en-US"/>
+        </w:rPr>
+      </w:pPr>
+    </w:p>
+    <w:p>
+      <w:pPr>
+        <w:pStyle w:val="ListParagraph"/>
+        <w:rPr>
+          <w:sz w:val="16"/>
+          <w:szCs w:val="16"/>
+        </w:rPr>
+      </w:pPr>
+      <w:hyperlink r:id="Ra0017ce841b24b3c">
+        <w:r>
+          <w:rPr>
+            <w:rStyle w:val="Hyperlink"/>
+            <w:noProof w:val="0"/>
+            <w:lang w:val="en-US"/>
+          </w:rPr>
+          <w:t>https://docs.conda.io/projects/conda/en/4.6.0/_downloads/52a95608c49671267e40c689e0bc00ca/conda-cheatsheet.pdf</w:t>
+        </w:r>
+      </w:hyperlink>
+    </w:p>
+    <w:p>
+      <w:pPr>
+        <w:pStyle w:val="ListParagraph"/>
+        <w:rPr>
+          <w:noProof w:val="0"/>
+          <w:lang w:val="en-US"/>
+        </w:rPr>
+      </w:pPr>
+    </w:p>
+    <w:p>
+      <w:pPr>
+        <w:pStyle w:val="ListParagraph"/>
+        <w:rPr>
+          <w:b w:val="0"/>
+          <w:bCs w:val="0"/>
+          <w:noProof w:val="0"/>
+          <w:lang w:val="en-US"/>
+        </w:rPr>
+      </w:pPr>
+      <w:r>
+        <w:rPr>
+          <w:noProof w:val="0"/>
+          <w:lang w:val="en-US"/>
+        </w:rPr>
+        <w:t xml:space="preserve">There are a number of commands that you can run to explore and manage you </w:t>
+      </w:r>
+      <w:proofErr w:type="spellStart"/>
+      <w:r>
+        <w:rPr>
+          <w:noProof w:val="0"/>
+          <w:lang w:val="en-US"/>
+        </w:rPr>
+        <w:t>conda</w:t>
+      </w:r>
+      <w:proofErr w:type="spellEnd"/>
+      <w:r>
+        <w:rPr>
+          <w:noProof w:val="0"/>
+          <w:lang w:val="en-US"/>
+        </w:rPr>
+        <w:t xml:space="preserve"> environment.  The one most frequently used is </w:t>
+      </w:r>
+      <w:proofErr w:type="spellStart"/>
+      <w:r>
+        <w:rPr>
+          <w:rFonts w:ascii="Consolas" w:hAnsi="Consolas" w:eastAsia="Consolas" w:cs="Consolas"/>
+          <w:b w:val="1"/>
+          <w:bCs w:val="1"/>
+          <w:noProof w:val="0"/>
+          <w:lang w:val="en-US"/>
+        </w:rPr>
+        <w:t>conda</w:t>
+      </w:r>
+      <w:proofErr w:type="spellEnd"/>
+      <w:r>
+        <w:rPr>
+          <w:rFonts w:ascii="Consolas" w:hAnsi="Consolas" w:eastAsia="Consolas" w:cs="Consolas"/>
+          <w:b w:val="1"/>
+          <w:bCs w:val="1"/>
+          <w:noProof w:val="0"/>
+          <w:lang w:val="en-US"/>
+        </w:rPr>
+        <w:t xml:space="preserve"> install your-favorite-package.</w:t>
+      </w:r>
+      <w:r>
+        <w:rPr>
+          <w:noProof w:val="0"/>
+          <w:lang w:val="en-US"/>
+        </w:rPr>
+        <w:t xml:space="preserve">  A</w:t>
+      </w:r>
+      <w:r>
+        <w:rPr>
+          <w:noProof w:val="0"/>
+          <w:lang w:val="en-US"/>
+        </w:rPr>
+        <w:t xml:space="preserve">nother handy command you can use is </w:t>
+      </w:r>
+      <w:proofErr w:type="spellStart"/>
+      <w:r>
+        <w:rPr>
+          <w:rFonts w:ascii="Consolas" w:hAnsi="Consolas" w:eastAsia="Consolas" w:cs="Consolas"/>
+          <w:b w:val="1"/>
+          <w:bCs w:val="1"/>
+          <w:noProof w:val="0"/>
+          <w:lang w:val="en-US"/>
+        </w:rPr>
+        <w:t>conda</w:t>
+      </w:r>
+      <w:proofErr w:type="spellEnd"/>
+      <w:r>
+        <w:rPr>
+          <w:rFonts w:ascii="Consolas" w:hAnsi="Consolas" w:eastAsia="Consolas" w:cs="Consolas"/>
+          <w:b w:val="1"/>
+          <w:bCs w:val="1"/>
+          <w:noProof w:val="0"/>
+          <w:lang w:val="en-US"/>
+        </w:rPr>
+        <w:t xml:space="preserve"> list</w:t>
+      </w:r>
+      <w:r>
+        <w:rPr>
+          <w:noProof w:val="0"/>
+          <w:lang w:val="en-US"/>
+        </w:rPr>
+        <w:t xml:space="preserve">.  </w:t>
+      </w:r>
+      <w:r>
+        <w:rPr>
+          <w:noProof w:val="0"/>
+          <w:lang w:val="en-US"/>
+        </w:rPr>
+        <w:t>This command shows you all the packages currently installed in your distribution.</w:t>
+      </w:r>
+    </w:p>
+    <w:p>
+      <w:pPr>
+        <w:pStyle w:val="NoSpacing"/>
+        <w:rPr>
+          <w:b w:val="1"/>
+          <w:bCs w:val="1"/>
+          <w:noProof w:val="0"/>
+          <w:lang w:val="en-US"/>
+        </w:rPr>
+      </w:pPr>
+    </w:p>
+    <w:p>
+      <w:pPr>
+        <w:pStyle w:val="ListParagraph"/>
+        <w:bidi w:val="0"/>
+        <w:rPr>
+          <w:b w:val="0"/>
+          <w:bCs w:val="0"/>
+          <w:noProof w:val="0"/>
+          <w:lang w:val="en-US"/>
+        </w:rPr>
+      </w:pPr>
+      <w:r>
+        <w:rPr>
+          <w:noProof w:val="0"/>
+          <w:lang w:val="en-US"/>
+        </w:rPr>
+        <w:t>Conda also has a concept of ‘</w:t>
+      </w:r>
+      <w:r>
+        <w:rPr>
+          <w:noProof w:val="0"/>
+          <w:lang w:val="en-US"/>
+        </w:rPr>
+        <w:t xml:space="preserve">virtual </w:t>
+      </w:r>
+      <w:proofErr w:type="gramStart"/>
+      <w:r>
+        <w:rPr>
+          <w:noProof w:val="0"/>
+          <w:lang w:val="en-US"/>
+        </w:rPr>
+        <w:t>environments’</w:t>
+      </w:r>
+      <w:proofErr w:type="gramEnd"/>
+      <w:r>
+        <w:rPr>
+          <w:noProof w:val="0"/>
+          <w:lang w:val="en-US"/>
+        </w:rPr>
+        <w:t>.  Virtual environments are awesome, and you should get used to using them if you end up doing your own projects.  There are many reasons to use virtual environments, but the one we find most useful is that you can isolate projects from each other.  This is good because many times different projects require different levels of python packages, and virtual environments allow you to have multiple distinct configurations.</w:t>
+      </w:r>
+    </w:p>
+    <w:p>
+      <w:pPr>
+        <w:pStyle w:val="NoSpacing"/>
+        <w:rPr>
+          <w:noProof w:val="0"/>
+          <w:lang w:val="en-US"/>
+        </w:rPr>
+      </w:pPr>
+    </w:p>
+    <w:p>
+      <w:pPr>
+        <w:pStyle w:val="Normal"/>
         <w:ind w:firstLine="720"/>
         <w:rPr>
-          <w:rFonts w:ascii="IBM Plex Sans" w:hAnsi="IBM Plex Sans" w:cstheme="minorHAnsi"/>
-          <w:color w:val="000000"/>
-          <w:sz w:val="22"/>
-          <w:szCs w:val="22"/>
-        </w:rPr>
-      </w:pPr>
-    </w:p>
-    <w:p>
-      <w:pPr>
-        <w:pStyle w:val="ListParagraph"/>
-        <w:spacing w:after="200" w:line="276" w:lineRule="auto"/>
-        <w:ind w:left="0"/>
-        <w:rPr>
-          <w:rFonts w:ascii="IBM Plex Sans" w:hAnsi="IBM Plex Sans"/>
-          <w:sz w:val="28"/>
-        </w:rPr>
-      </w:pPr>
+          <w:rFonts w:ascii="IBM Plex Sans" w:hAnsi="IBM Plex Sans" w:cs="Calibri" w:cstheme="minorAscii"/>
+          <w:color w:val="000000" w:themeColor="text1" w:themeTint="FF" w:themeShade="FF"/>
+          <w:sz w:val="22"/>
+          <w:szCs w:val="22"/>
+        </w:rPr>
+      </w:pPr>
+    </w:p>
+    <w:p>
+      <w:pPr>
+        <w:pStyle w:val="CheckOff"/>
+        <w:rPr/>
+      </w:pPr>
+      <w:r>
+        <w:rPr/>
+        <w:t>Clone Conda</w:t>
+      </w:r>
+      <w:r>
+        <w:rPr/>
+        <w:t xml:space="preserve"> Environment</w:t>
+      </w:r>
+    </w:p>
+    <w:p>
+      <w:pPr>
+        <w:pStyle w:val="code"/>
+        <w:rPr>
+          <w:noProof w:val="0"/>
+          <w:lang w:val="en-US"/>
+        </w:rPr>
+      </w:pPr>
+    </w:p>
+    <w:p>
+      <w:pPr>
+        <w:pStyle w:val="code"/>
+        <w:rPr>
+          <w:b w:val="0"/>
+          <w:bCs w:val="0"/>
+          <w:i w:val="0"/>
+          <w:iCs w:val="0"/>
+          <w:noProof w:val="0"/>
+          <w:color w:val="000000" w:themeColor="text1" w:themeTint="FF" w:themeShade="FF"/>
+          <w:lang w:val="en-US"/>
+        </w:rPr>
+      </w:pPr>
+      <w:proofErr w:type="spellStart"/>
+      <w:r>
+        <w:rPr>
+          <w:noProof w:val="0"/>
+          <w:lang w:val="en-US"/>
+        </w:rPr>
+        <w:t>conda</w:t>
+      </w:r>
+      <w:proofErr w:type="spellEnd"/>
+      <w:r>
+        <w:rPr>
+          <w:noProof w:val="0"/>
+          <w:lang w:val="en-US"/>
+        </w:rPr>
+        <w:t xml:space="preserve"> create --name wmlce_37 --clone wmlce_env3</w:t>
+      </w:r>
+      <w:r>
+        <w:br/>
+      </w:r>
     </w:p>
     <w:p>
       <w:pPr>
@@ -2076,20 +2203,11 @@
     <w:p>
       <w:pPr>
         <w:pStyle w:val="CheckOff"/>
-      </w:pPr>
-      <w:r>
-        <w:t xml:space="preserve"> </w:t>
-      </w:r>
-      <w:r>
-        <w:t xml:space="preserve">Activate </w:t>
-      </w:r>
-      <w:proofErr w:type="spellStart"/>
-      <w:r>
-        <w:t>Conda</w:t>
-      </w:r>
-      <w:proofErr w:type="spellEnd"/>
-      <w:r>
-        <w:t xml:space="preserve"> Environment </w:t>
+        <w:rPr/>
+      </w:pPr>
+      <w:r>
+        <w:rPr/>
+        <w:t xml:space="preserve"> Activate Conda Virtual Environment </w:t>
       </w:r>
     </w:p>
     <w:p>
@@ -2107,11 +2225,13 @@
       </w:pPr>
       <w:proofErr w:type="spellStart"/>
       <w:r>
+        <w:rPr/>
         <w:t>conda</w:t>
       </w:r>
       <w:proofErr w:type="spellEnd"/>
       <w:r>
-        <w:t xml:space="preserve"> activate wmlce_env3</w:t>
+        <w:rPr/>
+        <w:t xml:space="preserve"> activate wmlce_37</w:t>
       </w:r>
     </w:p>
     <w:p>
@@ -2136,14 +2256,16 @@
     </w:p>
     <w:p>
       <w:pPr>
-        <w:pStyle w:val="NoSpacing"/>
+        <w:pStyle w:val="ListParagraph"/>
       </w:pPr>
       <w:proofErr w:type="gramStart"/>
       <w:r>
+        <w:rPr/>
         <w:t>Note :</w:t>
       </w:r>
       <w:proofErr w:type="gramEnd"/>
       <w:r>
+        <w:rPr/>
         <w:t xml:space="preserve"> There is a README file in the home directory with more details regarding recommended setup.</w:t>
       </w:r>
     </w:p>
@@ -2186,14 +2308,18 @@
     <w:p>
       <w:pPr>
         <w:pStyle w:val="CheckOff"/>
-      </w:pPr>
-      <w:r>
+        <w:rPr/>
+      </w:pPr>
+      <w:r>
+        <w:rPr/>
         <w:t xml:space="preserve"> </w:t>
       </w:r>
       <w:r>
+        <w:rPr/>
         <w:t xml:space="preserve">Git Clone </w:t>
       </w:r>
       <w:r>
+        <w:rPr/>
         <w:t>our sample project.</w:t>
       </w:r>
     </w:p>
@@ -2220,107 +2346,75 @@
     <w:p>
       <w:pPr>
         <w:pStyle w:val="ListParagraph"/>
-        <w:spacing w:after="200" w:line="276" w:lineRule="auto"/>
-        <w:rPr>
-          <w:rFonts w:ascii="IBM Plex Sans" w:hAnsi="IBM Plex Sans"/>
-          <w:color w:val="000000" w:themeColor="text1"/>
-          <w:sz w:val="22"/>
-          <w:szCs w:val="22"/>
-        </w:rPr>
-      </w:pPr>
-      <w:r>
-        <w:rPr>
-          <w:rFonts w:ascii="IBM Plex Sans" w:hAnsi="IBM Plex Sans"/>
-          <w:color w:val="000000" w:themeColor="text1"/>
-          <w:sz w:val="22"/>
-          <w:szCs w:val="22"/>
-        </w:rPr>
+        <w:rPr>
+          <w:rFonts w:ascii="IBM Plex Sans" w:hAnsi="IBM Plex Sans"/>
+          <w:color w:val="000000" w:themeColor="text1" w:themeTint="FF" w:themeShade="FF"/>
+          <w:sz w:val="22"/>
+          <w:szCs w:val="22"/>
+        </w:rPr>
+      </w:pPr>
+      <w:r>
+        <w:rPr/>
         <w:t xml:space="preserve">Git is a </w:t>
       </w:r>
-      <w:proofErr w:type="spellStart"/>
       <w:proofErr w:type="gramStart"/>
       <w:r>
-        <w:rPr>
-          <w:rFonts w:ascii="IBM Plex Sans" w:hAnsi="IBM Plex Sans"/>
-          <w:color w:val="000000" w:themeColor="text1"/>
-          <w:sz w:val="22"/>
-          <w:szCs w:val="22"/>
-        </w:rPr>
+        <w:rPr/>
         <w:t>full fledged</w:t>
       </w:r>
-      <w:proofErr w:type="spellEnd"/>
       <w:proofErr w:type="gramEnd"/>
       <w:r>
-        <w:rPr>
-          <w:rFonts w:ascii="IBM Plex Sans" w:hAnsi="IBM Plex Sans"/>
-          <w:color w:val="000000" w:themeColor="text1"/>
-          <w:sz w:val="22"/>
-          <w:szCs w:val="22"/>
-        </w:rPr>
+        <w:rPr/>
         <w:t xml:space="preserve"> version control system, and there are a lot of commands to master to get the full use.  For our purposes, we will use the git clone command, but a deeper understanding of git is recommended if you want to use it for version control.  See this link for more information.  </w:t>
       </w:r>
     </w:p>
-    <w:p>
+    <w:p w14:noSpellErr="1">
       <w:pPr>
         <w:pStyle w:val="ListParagraph"/>
-        <w:spacing w:after="200" w:line="276" w:lineRule="auto"/>
-        <w:rPr>
-          <w:rFonts w:ascii="IBM Plex Sans" w:hAnsi="IBM Plex Sans"/>
-          <w:color w:val="000000" w:themeColor="text1"/>
-          <w:sz w:val="22"/>
-          <w:szCs w:val="22"/>
-        </w:rPr>
-      </w:pPr>
-    </w:p>
-    <w:p>
+        <w:rPr>
+          <w:rFonts w:ascii="IBM Plex Sans" w:hAnsi="IBM Plex Sans"/>
+          <w:color w:val="000000" w:themeColor="text1" w:themeTint="FF" w:themeShade="FF"/>
+          <w:sz w:val="22"/>
+          <w:szCs w:val="22"/>
+        </w:rPr>
+      </w:pPr>
+    </w:p>
+    <w:p w14:noSpellErr="1">
       <w:pPr>
         <w:pStyle w:val="ListParagraph"/>
-        <w:spacing w:after="200" w:line="276" w:lineRule="auto"/>
-        <w:rPr>
-          <w:rFonts w:ascii="IBM Plex Sans" w:hAnsi="IBM Plex Sans"/>
-          <w:color w:val="000000" w:themeColor="text1"/>
-          <w:sz w:val="22"/>
-          <w:szCs w:val="22"/>
-        </w:rPr>
-      </w:pPr>
-      <w:r>
-        <w:rPr>
-          <w:rFonts w:ascii="IBM Plex Sans" w:hAnsi="IBM Plex Sans"/>
-          <w:color w:val="000000" w:themeColor="text1"/>
-          <w:sz w:val="22"/>
-          <w:szCs w:val="22"/>
-        </w:rPr>
+        <w:rPr>
+          <w:rFonts w:ascii="IBM Plex Sans" w:hAnsi="IBM Plex Sans"/>
+          <w:color w:val="000000" w:themeColor="text1" w:themeTint="FF" w:themeShade="FF"/>
+          <w:sz w:val="22"/>
+          <w:szCs w:val="22"/>
+        </w:rPr>
+      </w:pPr>
+      <w:r>
+        <w:rPr/>
         <w:t>https://www.atlassian.com/git/tutorials/what-is-version-control</w:t>
       </w:r>
     </w:p>
-    <w:p>
+    <w:p w14:noSpellErr="1">
       <w:pPr>
         <w:pStyle w:val="ListParagraph"/>
-        <w:spacing w:after="200" w:line="276" w:lineRule="auto"/>
-        <w:rPr>
-          <w:rFonts w:ascii="IBM Plex Sans" w:hAnsi="IBM Plex Sans"/>
-          <w:color w:val="000000" w:themeColor="text1"/>
-          <w:sz w:val="22"/>
-          <w:szCs w:val="22"/>
-        </w:rPr>
-      </w:pPr>
-    </w:p>
-    <w:p>
+        <w:rPr>
+          <w:rFonts w:ascii="IBM Plex Sans" w:hAnsi="IBM Plex Sans"/>
+          <w:color w:val="000000" w:themeColor="text1" w:themeTint="FF" w:themeShade="FF"/>
+          <w:sz w:val="22"/>
+          <w:szCs w:val="22"/>
+        </w:rPr>
+      </w:pPr>
+    </w:p>
+    <w:p w14:noSpellErr="1">
       <w:pPr>
         <w:pStyle w:val="ListParagraph"/>
-        <w:spacing w:after="200" w:line="276" w:lineRule="auto"/>
-        <w:rPr>
-          <w:rFonts w:ascii="IBM Plex Sans" w:hAnsi="IBM Plex Sans"/>
-          <w:color w:val="000000" w:themeColor="text1"/>
-        </w:rPr>
-      </w:pPr>
-      <w:r>
-        <w:rPr>
-          <w:rFonts w:ascii="IBM Plex Sans" w:hAnsi="IBM Plex Sans"/>
-          <w:color w:val="000000" w:themeColor="text1"/>
-          <w:sz w:val="22"/>
-          <w:szCs w:val="22"/>
-        </w:rPr>
+        <w:rPr>
+          <w:rFonts w:ascii="IBM Plex Sans" w:hAnsi="IBM Plex Sans"/>
+          <w:color w:val="000000" w:themeColor="text1" w:themeTint="FF" w:themeShade="FF"/>
+        </w:rPr>
+      </w:pPr>
+      <w:r>
+        <w:rPr/>
         <w:t xml:space="preserve">Here we will be using a sample repository for the python/ML training part of the lab.  To access this repository </w:t>
       </w:r>
     </w:p>
@@ -2348,10 +2442,10 @@
       </w:pPr>
       <w:r>
         <w:drawing>
-          <wp:inline wp14:editId="3D4CBA77" wp14:anchorId="5186D616">
+          <wp:inline wp14:editId="3465969B" wp14:anchorId="5186D616">
             <wp:extent cx="5943600" cy="2178050"/>
             <wp:effectExtent l="0" t="0" r="0" b="6350"/>
-            <wp:docPr id="1776317538" name="Picture 26" descr="A screenshot of a cell phone&#10;&#10;Description automatically generated" title=""/>
+            <wp:docPr id="1589047095" name="Picture 26" descr="A screenshot of a cell phone&#10;&#10;Description automatically generated" title=""/>
             <wp:cNvGraphicFramePr>
               <a:graphicFrameLocks noChangeAspect="1"/>
             </wp:cNvGraphicFramePr>
@@ -2363,7 +2457,7 @@
                     <pic:cNvPicPr/>
                   </pic:nvPicPr>
                   <pic:blipFill>
-                    <a:blip r:embed="R6ef18544c34440aa">
+                    <a:blip r:embed="Re29cce9e7a754e6f">
                       <a:extLst>
                         <a:ext xmlns:a="http://schemas.openxmlformats.org/drawingml/2006/main" uri="{28A0092B-C50C-407E-A947-70E740481C1C}">
                           <a14:useLocalDpi val="0"/>
@@ -2404,75 +2498,86 @@
     </w:p>
     <w:p>
       <w:pPr>
-        <w:jc w:val="both"/>
-        <w:rPr>
-          <w:rFonts w:ascii="IBM Plex Sans" w:hAnsi="IBM Plex Sans" w:cstheme="minorHAnsi"/>
-          <w:color w:val="000000" w:themeColor="text1"/>
-          <w:sz w:val="22"/>
-          <w:szCs w:val="22"/>
-        </w:rPr>
-      </w:pPr>
-      <w:r>
-        <w:rPr>
-          <w:rFonts w:ascii="IBM Plex Sans" w:hAnsi="IBM Plex Sans" w:cstheme="minorHAnsi"/>
-          <w:color w:val="000000" w:themeColor="text1"/>
-          <w:sz w:val="22"/>
-          <w:szCs w:val="22"/>
-        </w:rPr>
-        <w:lastRenderedPageBreak/>
+        <w:pStyle w:val="ListParagraph"/>
+        <w:rPr>
+          <w:rFonts w:ascii="IBM Plex Sans" w:hAnsi="IBM Plex Sans" w:cs="Calibri" w:cstheme="minorAscii"/>
+          <w:color w:val="000000" w:themeColor="text1" w:themeTint="FF" w:themeShade="FF"/>
+          <w:sz w:val="22"/>
+          <w:szCs w:val="22"/>
+        </w:rPr>
+      </w:pPr>
+      <w:r>
+        <w:rPr/>
         <w:t xml:space="preserve">For any public Git project, you can always download the source code to your computer or server.   To do this, browse to the git </w:t>
       </w:r>
       <w:proofErr w:type="spellStart"/>
       <w:r>
-        <w:rPr>
-          <w:rFonts w:ascii="IBM Plex Sans" w:hAnsi="IBM Plex Sans" w:cstheme="minorHAnsi"/>
-          <w:color w:val="000000" w:themeColor="text1"/>
-          <w:sz w:val="22"/>
-          <w:szCs w:val="22"/>
-        </w:rPr>
+        <w:rPr/>
         <w:t>url</w:t>
       </w:r>
       <w:proofErr w:type="spellEnd"/>
       <w:r>
-        <w:rPr>
-          <w:rFonts w:ascii="IBM Plex Sans" w:hAnsi="IBM Plex Sans" w:cstheme="minorHAnsi"/>
-          <w:color w:val="000000" w:themeColor="text1"/>
-          <w:sz w:val="22"/>
-          <w:szCs w:val="22"/>
-        </w:rPr>
+        <w:rPr/>
         <w:t xml:space="preserve"> (in this example </w:t>
       </w:r>
-      <w:hyperlink w:history="1" r:id="rId10">
+      <w:hyperlink r:id="Rc3681689061f4c91">
         <w:r>
           <w:rPr>
             <w:rStyle w:val="Hyperlink"/>
-            <w:rFonts w:ascii="IBM Plex Sans" w:hAnsi="IBM Plex Sans" w:cstheme="minorHAnsi"/>
-            <w:sz w:val="22"/>
-            <w:szCs w:val="22"/>
           </w:rPr>
           <w:t>https://github.com/dustinvanstee/aicoc-python-basics</w:t>
         </w:r>
       </w:hyperlink>
       <w:r>
+        <w:rPr/>
+        <w:t xml:space="preserve">) and click the green ‘clone of download’ button and copy the </w:t>
+      </w:r>
+      <w:proofErr w:type="spellStart"/>
+      <w:r>
+        <w:rPr/>
+        <w:t>url</w:t>
+      </w:r>
+      <w:proofErr w:type="spellEnd"/>
+      <w:r>
+        <w:rPr/>
+        <w:t>.   Then in your terminal run the following command in your home directory.</w:t>
+      </w:r>
+    </w:p>
+    <w:p>
+      <w:pPr>
+        <w:jc w:val="both"/>
         <w:rPr>
           <w:rFonts w:ascii="IBM Plex Sans" w:hAnsi="IBM Plex Sans" w:cstheme="minorHAnsi"/>
           <w:color w:val="000000" w:themeColor="text1"/>
           <w:sz w:val="22"/>
           <w:szCs w:val="22"/>
         </w:rPr>
-        <w:t xml:space="preserve">) and click the green ‘clone of download’ button and copy the </w:t>
-      </w:r>
-      <w:proofErr w:type="spellStart"/>
-      <w:r>
+      </w:pPr>
+    </w:p>
+    <w:p>
+      <w:pPr>
+        <w:pStyle w:val="code"/>
+        <w:rPr>
+          <w:sz w:val="20"/>
+        </w:rPr>
+      </w:pPr>
+      <w:r>
+        <w:rPr>
+          <w:sz w:val="20"/>
+        </w:rPr>
+        <w:t>git clone https://github.com/dustinvanstee/aicoc-python-basics</w:t>
+      </w:r>
+    </w:p>
+    <w:p>
+      <w:pPr>
+        <w:jc w:val="both"/>
         <w:rPr>
           <w:rFonts w:ascii="IBM Plex Sans" w:hAnsi="IBM Plex Sans" w:cstheme="minorHAnsi"/>
           <w:color w:val="000000" w:themeColor="text1"/>
           <w:sz w:val="22"/>
           <w:szCs w:val="22"/>
         </w:rPr>
-        <w:t>url</w:t>
-      </w:r>
-      <w:proofErr w:type="spellEnd"/>
+      </w:pPr>
       <w:r>
         <w:rPr>
           <w:rFonts w:ascii="IBM Plex Sans" w:hAnsi="IBM Plex Sans" w:cstheme="minorHAnsi"/>
@@ -2480,7 +2585,76 @@
           <w:sz w:val="22"/>
           <w:szCs w:val="22"/>
         </w:rPr>
-        <w:t>.   Then in your terminal run the following command in your home directory.</w:t>
+        <w:t xml:space="preserve"> </w:t>
+      </w:r>
+    </w:p>
+    <w:p w14:noSpellErr="1">
+      <w:pPr>
+        <w:pStyle w:val="ListParagraph"/>
+        <w:rPr>
+          <w:rFonts w:ascii="IBM Plex Sans" w:hAnsi="IBM Plex Sans" w:cs="Calibri" w:cstheme="minorAscii"/>
+          <w:color w:val="000000" w:themeColor="text1" w:themeTint="FF" w:themeShade="FF"/>
+          <w:sz w:val="22"/>
+          <w:szCs w:val="22"/>
+        </w:rPr>
+      </w:pPr>
+      <w:r>
+        <w:rPr/>
+        <w:t xml:space="preserve">This will download the source contents to your directory.  </w:t>
+      </w:r>
+      <w:r>
+        <w:rPr/>
+        <w:t xml:space="preserve"> </w:t>
+      </w:r>
+    </w:p>
+    <w:p w14:noSpellErr="1">
+      <w:pPr>
+        <w:pStyle w:val="ListParagraph"/>
+        <w:rPr>
+          <w:rFonts w:ascii="IBM Plex Sans" w:hAnsi="IBM Plex Sans" w:cs="Calibri" w:cstheme="minorAscii"/>
+          <w:color w:val="000000" w:themeColor="text1" w:themeTint="FF" w:themeShade="FF"/>
+          <w:sz w:val="22"/>
+          <w:szCs w:val="22"/>
+        </w:rPr>
+      </w:pPr>
+    </w:p>
+    <w:p>
+      <w:pPr>
+        <w:pStyle w:val="ListParagraph"/>
+      </w:pPr>
+      <w:r>
+        <w:rPr/>
+        <w:t>Note</w:t>
+      </w:r>
+      <w:r>
+        <w:rPr/>
+        <w:t xml:space="preserve">: here we used the ‘git’ command line interface.  This is a very complete tool that allows you to manage your code repositories.   Git has a number of conceptual details we will review in the lab demonstration, but it is worthwhile to watch a </w:t>
+      </w:r>
+      <w:proofErr w:type="spellStart"/>
+      <w:r>
+        <w:rPr/>
+        <w:t>Youtube</w:t>
+      </w:r>
+      <w:proofErr w:type="spellEnd"/>
+      <w:r>
+        <w:rPr/>
+        <w:t xml:space="preserve"> video or 2 on the fundamentals of git to get the hang of it.  The main commands are</w:t>
+      </w:r>
+      <w:r>
+        <w:rPr/>
+        <w:t xml:space="preserve"> </w:t>
+      </w:r>
+      <w:r>
+        <w:rPr>
+          <w:rFonts w:ascii="Consolas" w:hAnsi="Consolas" w:eastAsia="Consolas" w:cs="Consolas"/>
+          <w:b w:val="1"/>
+          <w:bCs w:val="1"/>
+        </w:rPr>
+        <w:t>git push, git pull, git clone, git add, git commit</w:t>
+      </w:r>
+      <w:r>
+        <w:rPr/>
+        <w:t>.  With just this small subset of commands you can accomplish quite a few tasks.</w:t>
       </w:r>
     </w:p>
     <w:p>
@@ -2496,20 +2670,6 @@
     </w:p>
     <w:p>
       <w:pPr>
-        <w:pStyle w:val="code"/>
-        <w:rPr>
-          <w:sz w:val="20"/>
-        </w:rPr>
-      </w:pPr>
-      <w:r>
-        <w:rPr>
-          <w:sz w:val="20"/>
-        </w:rPr>
-        <w:t>git clone https://github.com/dustinvanstee/aicoc-python-basics</w:t>
-      </w:r>
-    </w:p>
-    <w:p>
-      <w:pPr>
         <w:jc w:val="both"/>
         <w:rPr>
           <w:rFonts w:ascii="IBM Plex Sans" w:hAnsi="IBM Plex Sans" w:cstheme="minorHAnsi"/>
@@ -2518,109 +2678,14 @@
           <w:szCs w:val="22"/>
         </w:rPr>
       </w:pPr>
-      <w:r>
-        <w:rPr>
-          <w:rFonts w:ascii="IBM Plex Sans" w:hAnsi="IBM Plex Sans" w:cstheme="minorHAnsi"/>
-          <w:color w:val="000000" w:themeColor="text1"/>
-          <w:sz w:val="22"/>
-          <w:szCs w:val="22"/>
-        </w:rPr>
-        <w:t xml:space="preserve"> </w:t>
-      </w:r>
-    </w:p>
-    <w:p>
-      <w:pPr>
-        <w:jc w:val="both"/>
-        <w:rPr>
-          <w:rFonts w:ascii="IBM Plex Sans" w:hAnsi="IBM Plex Sans" w:cstheme="minorHAnsi"/>
-          <w:color w:val="000000" w:themeColor="text1"/>
-          <w:sz w:val="22"/>
-          <w:szCs w:val="22"/>
-        </w:rPr>
-      </w:pPr>
-      <w:r>
-        <w:rPr>
-          <w:rFonts w:ascii="IBM Plex Sans" w:hAnsi="IBM Plex Sans" w:cstheme="minorHAnsi"/>
-          <w:color w:val="000000" w:themeColor="text1"/>
-          <w:sz w:val="22"/>
-          <w:szCs w:val="22"/>
-        </w:rPr>
-        <w:t xml:space="preserve">This will download the source contents to your directory.  </w:t>
-      </w:r>
-      <w:r>
-        <w:rPr>
-          <w:rFonts w:ascii="IBM Plex Sans" w:hAnsi="IBM Plex Sans" w:cstheme="minorHAnsi"/>
-          <w:color w:val="000000" w:themeColor="text1"/>
-          <w:sz w:val="22"/>
-          <w:szCs w:val="22"/>
-        </w:rPr>
-        <w:t xml:space="preserve"> </w:t>
-      </w:r>
-    </w:p>
-    <w:p>
-      <w:pPr>
-        <w:jc w:val="both"/>
-        <w:rPr>
-          <w:rFonts w:ascii="IBM Plex Sans" w:hAnsi="IBM Plex Sans" w:cstheme="minorHAnsi"/>
-          <w:color w:val="000000" w:themeColor="text1"/>
-          <w:sz w:val="22"/>
-          <w:szCs w:val="22"/>
-        </w:rPr>
-      </w:pPr>
-    </w:p>
-    <w:p>
-      <w:pPr>
-        <w:pStyle w:val="NoSpacing"/>
-      </w:pPr>
-      <w:r>
-        <w:rPr>
-          <w:b/>
-          <w:bCs/>
-        </w:rPr>
-        <w:t>Note</w:t>
-      </w:r>
-      <w:r>
-        <w:t xml:space="preserve">: here we used the ‘git’ command line interface.  This is a very complete tool that allows you to manage your code repositories.  </w:t>
-      </w:r>
-      <w:r>
-        <w:t xml:space="preserve"> Git has a number of conceptual details we will review in the lab demonstration, but it is worthwhile to watch a </w:t>
-      </w:r>
-      <w:proofErr w:type="spellStart"/>
-      <w:r>
-        <w:t>youtube</w:t>
-      </w:r>
-      <w:proofErr w:type="spellEnd"/>
-      <w:r>
-        <w:t xml:space="preserve"> video or 2 on the fundamentals of git to get the hang of it.  The main commands are git push, git pull, git clone, git add, git commit.  With just this small subset of commands you can accomplish quite a few tasks.</w:t>
-      </w:r>
-    </w:p>
-    <w:p>
-      <w:pPr>
-        <w:jc w:val="both"/>
-        <w:rPr>
-          <w:rFonts w:ascii="IBM Plex Sans" w:hAnsi="IBM Plex Sans" w:cstheme="minorHAnsi"/>
-          <w:color w:val="000000" w:themeColor="text1"/>
-          <w:sz w:val="22"/>
-          <w:szCs w:val="22"/>
-        </w:rPr>
-      </w:pPr>
-    </w:p>
-    <w:p>
-      <w:pPr>
-        <w:jc w:val="both"/>
-        <w:rPr>
-          <w:rFonts w:ascii="IBM Plex Sans" w:hAnsi="IBM Plex Sans" w:cstheme="minorHAnsi"/>
-          <w:color w:val="000000" w:themeColor="text1"/>
-          <w:sz w:val="22"/>
-          <w:szCs w:val="22"/>
-        </w:rPr>
-      </w:pPr>
     </w:p>
     <w:p>
       <w:pPr>
         <w:pStyle w:val="CheckOff"/>
-      </w:pPr>
-      <w:r>
+        <w:rPr/>
+      </w:pPr>
+      <w:r>
+        <w:rPr/>
         <w:t>Advanced and Optional: Fork a copy of this project to your own github repo</w:t>
       </w:r>
     </w:p>
@@ -2635,62 +2700,51 @@
       </w:pPr>
     </w:p>
     <w:p>
-      <w:r>
+      <w:pPr>
+        <w:pStyle w:val="ListParagraph"/>
+      </w:pPr>
+      <w:r>
+        <w:rPr/>
         <w:t xml:space="preserve">Many </w:t>
       </w:r>
       <w:proofErr w:type="gramStart"/>
       <w:r>
+        <w:rPr/>
         <w:t>times</w:t>
       </w:r>
       <w:proofErr w:type="gramEnd"/>
       <w:r>
+        <w:rPr/>
         <w:t xml:space="preserve"> over the course of doing projects you will come across another persons’ implementation on Github that you might want to copy and then modify for your purposes.  In Github parlance this is called </w:t>
       </w:r>
       <w:r>
-        <w:rPr>
-          <w:b/>
-          <w:bCs/>
-        </w:rPr>
+        <w:rPr/>
         <w:t>forking</w:t>
       </w:r>
       <w:r>
-        <w:rPr>
-          <w:b/>
-          <w:bCs/>
-        </w:rPr>
+        <w:rPr/>
         <w:t xml:space="preserve">.   </w:t>
       </w:r>
       <w:r>
+        <w:rPr/>
         <w:t>By forking a project, the code is copied to your repository, but it also points back to the originator.  This allows you to make changes, and then if you feel like you want to contribute, you can ask the originator to accept your changes.  This is called a</w:t>
       </w:r>
       <w:r>
-        <w:rPr>
-          <w:b/>
-          <w:bCs/>
-        </w:rPr>
+        <w:rPr/>
         <w:t xml:space="preserve"> pull request.  </w:t>
       </w:r>
     </w:p>
-    <w:p>
-      <w:pPr>
-        <w:pStyle w:val="CheckOff"/>
-        <w:numPr>
-          <w:ilvl w:val="0"/>
-          <w:numId w:val="0"/>
-        </w:numPr>
-        <w:ind w:left="720" w:hanging="720"/>
-      </w:pPr>
-    </w:p>
-    <w:p>
-      <w:pPr>
-        <w:pStyle w:val="CheckOff"/>
-        <w:numPr>
-          <w:ilvl w:val="0"/>
-          <w:numId w:val="0"/>
-        </w:numPr>
-        <w:ind w:left="720" w:hanging="720"/>
-      </w:pPr>
-      <w:r>
+    <w:p w14:noSpellErr="1">
+      <w:pPr>
+        <w:pStyle w:val="ListParagraph"/>
+      </w:pPr>
+    </w:p>
+    <w:p w14:noSpellErr="1">
+      <w:pPr>
+        <w:pStyle w:val="ListParagraph"/>
+      </w:pPr>
+      <w:r>
+        <w:rPr/>
         <w:t>To fork a project, simply login to github and go to the project you are interested in and click the fork button …</w:t>
       </w:r>
     </w:p>
@@ -2704,10 +2758,10 @@
       </w:pPr>
       <w:r>
         <w:drawing>
-          <wp:inline wp14:editId="17303B48" wp14:anchorId="7301AA4F">
+          <wp:inline wp14:editId="66BBA48A" wp14:anchorId="7301AA4F">
             <wp:extent cx="5943600" cy="301625"/>
             <wp:effectExtent l="0" t="0" r="0" b="3175"/>
-            <wp:docPr id="1012883523" name="Picture 30" title=""/>
+            <wp:docPr id="2112283768" name="Picture 30" title=""/>
             <wp:cNvGraphicFramePr>
               <a:graphicFrameLocks noChangeAspect="1"/>
             </wp:cNvGraphicFramePr>
@@ -2719,7 +2773,7 @@
                     <pic:cNvPicPr/>
                   </pic:nvPicPr>
                   <pic:blipFill>
-                    <a:blip r:embed="R235b53a26b2647a6">
+                    <a:blip r:embed="Rc427df1cba6b40e3">
                       <a:extLst>
                         <a:ext xmlns:a="http://schemas.openxmlformats.org/drawingml/2006/main" uri="{28A0092B-C50C-407E-A947-70E740481C1C}">
                           <a14:useLocalDpi val="0"/>
@@ -2748,17 +2802,20 @@
     </w:p>
     <w:p>
       <w:pPr>
-        <w:pStyle w:val="NoSpacing"/>
-      </w:pPr>
-      <w:r>
+        <w:pStyle w:val="ListParagraph"/>
+      </w:pPr>
+      <w:r>
+        <w:rPr/>
         <w:t xml:space="preserve">Instead of cloning the project from the originator (in this case </w:t>
       </w:r>
       <w:proofErr w:type="spellStart"/>
       <w:r>
+        <w:rPr/>
         <w:t>dustinvanstee</w:t>
       </w:r>
       <w:proofErr w:type="spellEnd"/>
       <w:r>
+        <w:rPr/>
         <w:t>) you can now clone from your own repo!</w:t>
       </w:r>
     </w:p>
@@ -2883,22 +2940,31 @@
       <w:bookmarkEnd w:id="6"/>
       <w:proofErr w:type="spellEnd"/>
     </w:p>
-    <w:p>
-      <w:r>
+    <w:p w14:noSpellErr="1">
+      <w:pPr>
+        <w:pStyle w:val="ListParagraph"/>
+      </w:pPr>
+      <w:r>
+        <w:rPr/>
         <w:t xml:space="preserve">Jupyter notebooks are used all the time in the data science and developer communities, here we will install the </w:t>
       </w:r>
       <w:r>
+        <w:rPr/>
         <w:t>software and use it to load the notebooks we downloaded in our git repository.</w:t>
       </w:r>
     </w:p>
-    <w:p/>
+    <w:p w14:noSpellErr="1">
+      <w:pPr>
+        <w:pStyle w:val="ListParagraph"/>
+      </w:pPr>
+    </w:p>
     <w:p>
       <w:r>
         <w:drawing>
-          <wp:inline wp14:editId="423E6829" wp14:anchorId="69611BC1">
+          <wp:inline wp14:editId="253036C8" wp14:anchorId="69611BC1">
             <wp:extent cx="5943600" cy="3168015"/>
             <wp:effectExtent l="0" t="0" r="0" b="0"/>
-            <wp:docPr id="1719021864" name="Picture 28" descr="A screenshot of a social media post&#10;&#10;Description automatically generated" title=""/>
+            <wp:docPr id="1487481170" name="Picture 28" descr="A screenshot of a social media post&#10;&#10;Description automatically generated" title=""/>
             <wp:cNvGraphicFramePr>
               <a:graphicFrameLocks noChangeAspect="1"/>
             </wp:cNvGraphicFramePr>
@@ -2910,7 +2976,7 @@
                     <pic:cNvPicPr/>
                   </pic:nvPicPr>
                   <pic:blipFill>
-                    <a:blip r:embed="Rf96e5ae7a24f4af9">
+                    <a:blip r:embed="R6d9f2f64b6524929">
                       <a:extLst>
                         <a:ext xmlns:a="http://schemas.openxmlformats.org/drawingml/2006/main" uri="{28A0092B-C50C-407E-A947-70E740481C1C}">
                           <a14:useLocalDpi val="0"/>
@@ -2949,11 +3015,14 @@
     <w:p>
       <w:pPr>
         <w:pStyle w:val="CheckOff"/>
-      </w:pPr>
-      <w:r>
+        <w:rPr/>
+      </w:pPr>
+      <w:r>
+        <w:rPr/>
         <w:t xml:space="preserve"> </w:t>
       </w:r>
       <w:r>
+        <w:rPr/>
         <w:t>Install Jupyter tools</w:t>
       </w:r>
     </w:p>
@@ -3002,25 +3071,35 @@
           <w:sz w:val="22"/>
           <w:szCs w:val="22"/>
         </w:rPr>
-        <w:t xml:space="preserve"> wmlce_</w:t>
-      </w:r>
-      <w:proofErr w:type="gramStart"/>
-      <w:r>
-        <w:rPr>
-          <w:rFonts w:ascii="IBM Plex Sans" w:hAnsi="IBM Plex Sans"/>
-          <w:sz w:val="22"/>
-          <w:szCs w:val="22"/>
-        </w:rPr>
-        <w:t>37  environment</w:t>
-      </w:r>
-      <w:proofErr w:type="gramEnd"/>
-      <w:r>
-        <w:rPr>
-          <w:rFonts w:ascii="IBM Plex Sans" w:hAnsi="IBM Plex Sans"/>
-          <w:sz w:val="22"/>
-          <w:szCs w:val="22"/>
-        </w:rPr>
-        <w:t xml:space="preserve"> run the following commands.</w:t>
+        <w:t xml:space="preserve"> </w:t>
+      </w:r>
+      <w:r>
+        <w:rPr>
+          <w:rFonts w:ascii="IBM Plex Sans" w:hAnsi="IBM Plex Sans"/>
+          <w:b w:val="1"/>
+          <w:bCs w:val="1"/>
+          <w:sz w:val="22"/>
+          <w:szCs w:val="22"/>
+        </w:rPr>
+        <w:t>wmlce</w:t>
+      </w:r>
+      <w:r>
+        <w:rPr>
+          <w:rFonts w:ascii="IBM Plex Sans" w:hAnsi="IBM Plex Sans"/>
+          <w:b w:val="1"/>
+          <w:bCs w:val="1"/>
+          <w:sz w:val="22"/>
+          <w:szCs w:val="22"/>
+        </w:rPr>
+        <w:t>_37</w:t>
+      </w:r>
+      <w:r>
+        <w:rPr>
+          <w:rFonts w:ascii="IBM Plex Sans" w:hAnsi="IBM Plex Sans"/>
+          <w:sz w:val="22"/>
+          <w:szCs w:val="22"/>
+        </w:rPr>
+        <w:t xml:space="preserve"> environment run the following commands.</w:t>
       </w:r>
     </w:p>
     <w:p>
@@ -3073,21 +3152,7 @@
           <w:noProof w:val="0"/>
           <w:lang w:val="en-US"/>
         </w:rPr>
-        <w:t xml:space="preserve">Pip install </w:t>
-      </w:r>
-      <w:r>
-        <w:rPr>
-          <w:noProof w:val="0"/>
-          <w:lang w:val="en-US"/>
-        </w:rPr>
-        <w:t>seab</w:t>
-      </w:r>
-      <w:r>
-        <w:rPr>
-          <w:noProof w:val="0"/>
-          <w:lang w:val="en-US"/>
-        </w:rPr>
-        <w:t>orn</w:t>
+        <w:t>pip install seaborn</w:t>
       </w:r>
     </w:p>
     <w:p>
@@ -3119,46 +3184,10 @@
           <w:sz w:val="22"/>
           <w:szCs w:val="22"/>
         </w:rPr>
-        <w:t xml:space="preserve">This will install the required packages needed to run </w:t>
-      </w:r>
-      <w:proofErr w:type="spellStart"/>
-      <w:r>
-        <w:rPr>
-          <w:rFonts w:ascii="IBM Plex Sans" w:hAnsi="IBM Plex Sans"/>
-          <w:sz w:val="22"/>
-          <w:szCs w:val="22"/>
-        </w:rPr>
-        <w:t>juypter</w:t>
-      </w:r>
-      <w:proofErr w:type="spellEnd"/>
-      <w:r>
-        <w:rPr>
-          <w:rFonts w:ascii="IBM Plex Sans" w:hAnsi="IBM Plex Sans"/>
-          <w:sz w:val="22"/>
-          <w:szCs w:val="22"/>
-        </w:rPr>
-        <w:t>/</w:t>
-      </w:r>
-      <w:proofErr w:type="spellStart"/>
-      <w:r>
-        <w:rPr>
-          <w:rFonts w:ascii="IBM Plex Sans" w:hAnsi="IBM Plex Sans"/>
-          <w:sz w:val="22"/>
-          <w:szCs w:val="22"/>
-        </w:rPr>
-        <w:t>Jupyterlab</w:t>
-      </w:r>
-      <w:proofErr w:type="spellEnd"/>
-      <w:r>
-        <w:rPr>
-          <w:rFonts w:ascii="IBM Plex Sans" w:hAnsi="IBM Plex Sans"/>
-          <w:sz w:val="22"/>
-          <w:szCs w:val="22"/>
-        </w:rPr>
-        <w:t xml:space="preserve">.  </w:t>
-      </w:r>
-    </w:p>
-    <w:p>
+        <w:t xml:space="preserve">This will install the required packages needed to run Jupyter/Jupyterlab.  </w:t>
+      </w:r>
+    </w:p>
+    <w:p w14:noSpellErr="1">
       <w:pPr>
         <w:pStyle w:val="ListParagraph"/>
         <w:spacing w:after="200" w:line="276" w:lineRule="auto"/>
@@ -3173,287 +3202,69 @@
     <w:p>
       <w:pPr>
         <w:pStyle w:val="ListParagraph"/>
+        <w:rPr>
+          <w:rFonts w:ascii="IBM Plex Sans" w:hAnsi="IBM Plex Sans"/>
+          <w:sz w:val="28"/>
+        </w:rPr>
+      </w:pPr>
+    </w:p>
+    <w:p>
+      <w:pPr>
+        <w:pStyle w:val="CheckOff"/>
+        <w:rPr>
+          <w:rFonts w:ascii="IBM Plex Sans" w:hAnsi="IBM Plex Sans"/>
+          <w:color w:val="000000" w:themeColor="text1"/>
+          <w:sz w:val="22"/>
+          <w:szCs w:val="22"/>
+        </w:rPr>
+      </w:pPr>
+      <w:r>
+        <w:rPr/>
+        <w:t xml:space="preserve"> </w:t>
+      </w:r>
+      <w:r>
+        <w:rPr/>
+        <w:t>Startup Jupyter notebook</w:t>
+      </w:r>
+    </w:p>
+    <w:p>
+      <w:pPr>
         <w:spacing w:after="200" w:line="276" w:lineRule="auto"/>
-        <w:ind w:left="792"/>
-        <w:rPr>
-          <w:rFonts w:ascii="IBM Plex Sans" w:hAnsi="IBM Plex Sans"/>
-          <w:sz w:val="22"/>
-          <w:szCs w:val="22"/>
-        </w:rPr>
-      </w:pPr>
-      <w:r>
-        <w:rPr>
-          <w:rFonts w:ascii="IBM Plex Sans" w:hAnsi="IBM Plex Sans"/>
-          <w:b/>
-          <w:bCs/>
-          <w:sz w:val="22"/>
-          <w:szCs w:val="22"/>
-        </w:rPr>
-        <w:t>Hint</w:t>
-      </w:r>
-      <w:r>
-        <w:rPr>
-          <w:rFonts w:ascii="IBM Plex Sans" w:hAnsi="IBM Plex Sans"/>
-          <w:b/>
-          <w:bCs/>
-          <w:sz w:val="22"/>
-          <w:szCs w:val="22"/>
-        </w:rPr>
-        <w:t>:</w:t>
-      </w:r>
-      <w:r>
-        <w:rPr>
-          <w:rFonts w:ascii="IBM Plex Sans" w:hAnsi="IBM Plex Sans"/>
-          <w:sz w:val="22"/>
-          <w:szCs w:val="22"/>
-        </w:rPr>
-        <w:t xml:space="preserve"> you’ll need to create a login ID for the Kaggle website if this is your first visit. The website is a popular resource</w:t>
-      </w:r>
-      <w:r>
-        <w:rPr>
-          <w:rFonts w:ascii="IBM Plex Sans" w:hAnsi="IBM Plex Sans"/>
-          <w:sz w:val="22"/>
-          <w:szCs w:val="22"/>
-        </w:rPr>
-        <w:t xml:space="preserve"> </w:t>
-      </w:r>
-      <w:r>
-        <w:rPr>
-          <w:rFonts w:ascii="IBM Plex Sans" w:hAnsi="IBM Plex Sans"/>
-          <w:sz w:val="22"/>
-          <w:szCs w:val="22"/>
-        </w:rPr>
-        <w:t>for data scientists</w:t>
-      </w:r>
-      <w:r>
-        <w:rPr>
-          <w:rFonts w:ascii="IBM Plex Sans" w:hAnsi="IBM Plex Sans"/>
-          <w:sz w:val="22"/>
-          <w:szCs w:val="22"/>
-        </w:rPr>
-        <w:t>. It</w:t>
-      </w:r>
-      <w:r>
-        <w:rPr>
-          <w:rFonts w:ascii="IBM Plex Sans" w:hAnsi="IBM Plex Sans"/>
-          <w:sz w:val="22"/>
-          <w:szCs w:val="22"/>
-        </w:rPr>
-        <w:t xml:space="preserve"> hosts a number of interesting datasets an</w:t>
-      </w:r>
-      <w:r>
-        <w:rPr>
-          <w:rFonts w:ascii="IBM Plex Sans" w:hAnsi="IBM Plex Sans"/>
-          <w:sz w:val="22"/>
-          <w:szCs w:val="22"/>
-        </w:rPr>
-        <w:t xml:space="preserve">d </w:t>
-      </w:r>
-      <w:r>
-        <w:rPr>
-          <w:rFonts w:ascii="IBM Plex Sans" w:hAnsi="IBM Plex Sans"/>
-          <w:sz w:val="22"/>
-          <w:szCs w:val="22"/>
-        </w:rPr>
-        <w:t>use cases.</w:t>
-      </w:r>
+        <w:rPr>
+          <w:rFonts w:ascii="IBM Plex Sans" w:hAnsi="IBM Plex Sans" w:cstheme="minorHAnsi"/>
+        </w:rPr>
+      </w:pPr>
     </w:p>
     <w:p>
       <w:pPr>
         <w:pStyle w:val="ListParagraph"/>
-        <w:spacing w:after="200" w:line="276" w:lineRule="auto"/>
-        <w:ind w:left="792"/>
-        <w:rPr>
-          <w:rFonts w:ascii="IBM Plex Sans" w:hAnsi="IBM Plex Sans"/>
-          <w:sz w:val="22"/>
-          <w:szCs w:val="22"/>
-        </w:rPr>
-      </w:pPr>
-    </w:p>
-    <w:p>
-      <w:pPr>
-        <w:pStyle w:val="ListParagraph"/>
-        <w:rPr>
-          <w:rFonts w:ascii="IBM Plex Sans" w:hAnsi="IBM Plex Sans"/>
-          <w:sz w:val="28"/>
-        </w:rPr>
-      </w:pPr>
-      <w:r>
-        <w:rPr>
-          <w:rFonts w:ascii="IBM Plex Sans" w:hAnsi="IBM Plex Sans"/>
-          <w:color w:val="000000" w:themeColor="text1"/>
-          <w:sz w:val="22"/>
-          <w:szCs w:val="22"/>
-        </w:rPr>
-        <w:t>lab.</w:t>
-      </w:r>
-    </w:p>
-    <w:p>
-      <w:pPr>
-        <w:pStyle w:val="ListParagraph"/>
-        <w:rPr>
-          <w:rFonts w:ascii="IBM Plex Sans" w:hAnsi="IBM Plex Sans"/>
-          <w:sz w:val="28"/>
-        </w:rPr>
-      </w:pPr>
-    </w:p>
-    <w:p>
-      <w:pPr>
-        <w:pStyle w:val="CheckOff"/>
-        <w:rPr>
-          <w:rFonts w:ascii="IBM Plex Sans" w:hAnsi="IBM Plex Sans"/>
-          <w:color w:val="000000" w:themeColor="text1"/>
-          <w:sz w:val="22"/>
-          <w:szCs w:val="22"/>
-        </w:rPr>
-      </w:pPr>
-      <w:r>
-        <w:t xml:space="preserve"> </w:t>
-      </w:r>
-      <w:r>
-        <w:t>Startup Jupyter notebook</w:t>
-      </w:r>
-    </w:p>
-    <w:p>
-      <w:pPr>
-        <w:spacing w:after="200" w:line="276" w:lineRule="auto"/>
-        <w:rPr>
-          <w:rFonts w:ascii="IBM Plex Sans" w:hAnsi="IBM Plex Sans" w:cstheme="minorHAnsi"/>
-        </w:rPr>
-      </w:pPr>
-    </w:p>
-    <w:p>
-      <w:pPr>
-        <w:ind w:left="720"/>
-        <w:rPr>
-          <w:rFonts w:ascii="IBM Plex Sans" w:hAnsi="IBM Plex Sans" w:cstheme="minorHAnsi"/>
-          <w:sz w:val="22"/>
-          <w:szCs w:val="22"/>
-        </w:rPr>
-      </w:pPr>
-      <w:r>
-        <w:rPr>
-          <w:rFonts w:ascii="IBM Plex Sans" w:hAnsi="IBM Plex Sans" w:cstheme="minorHAnsi"/>
-          <w:sz w:val="22"/>
-          <w:szCs w:val="22"/>
-        </w:rPr>
+        <w:rPr>
+          <w:rFonts w:ascii="IBM Plex Sans" w:hAnsi="IBM Plex Sans" w:cs="Calibri" w:cstheme="minorAscii"/>
+          <w:sz w:val="22"/>
+          <w:szCs w:val="22"/>
+        </w:rPr>
+      </w:pPr>
+      <w:r>
+        <w:rPr/>
         <w:t xml:space="preserve">Now that we have installed </w:t>
       </w:r>
       <w:proofErr w:type="spellStart"/>
       <w:r>
-        <w:rPr>
-          <w:rFonts w:ascii="IBM Plex Sans" w:hAnsi="IBM Plex Sans" w:cstheme="minorHAnsi"/>
-          <w:sz w:val="22"/>
-          <w:szCs w:val="22"/>
-        </w:rPr>
-        <w:t>Juypter</w:t>
+        <w:rPr/>
+        <w:t>Jupyter</w:t>
       </w:r>
       <w:proofErr w:type="spellEnd"/>
       <w:r>
-        <w:rPr>
-          <w:rFonts w:ascii="IBM Plex Sans" w:hAnsi="IBM Plex Sans" w:cstheme="minorHAnsi"/>
-          <w:sz w:val="22"/>
-          <w:szCs w:val="22"/>
-        </w:rPr>
-        <w:t xml:space="preserve">, </w:t>
-      </w:r>
-      <w:proofErr w:type="spellStart"/>
-      <w:r>
-        <w:rPr>
-          <w:rFonts w:ascii="IBM Plex Sans" w:hAnsi="IBM Plex Sans" w:cstheme="minorHAnsi"/>
-          <w:sz w:val="22"/>
-          <w:szCs w:val="22"/>
-        </w:rPr>
-        <w:t>lets</w:t>
-      </w:r>
-      <w:proofErr w:type="spellEnd"/>
-      <w:r>
-        <w:rPr>
-          <w:rFonts w:ascii="IBM Plex Sans" w:hAnsi="IBM Plex Sans" w:cstheme="minorHAnsi"/>
-          <w:sz w:val="22"/>
-          <w:szCs w:val="22"/>
-        </w:rPr>
-        <w:t xml:space="preserve"> start it up and load our </w:t>
-      </w:r>
-      <w:proofErr w:type="gramStart"/>
-      <w:r>
-        <w:rPr>
-          <w:rFonts w:ascii="IBM Plex Sans" w:hAnsi="IBM Plex Sans" w:cstheme="minorHAnsi"/>
-          <w:sz w:val="22"/>
-          <w:szCs w:val="22"/>
-        </w:rPr>
-        <w:t>notebook !</w:t>
-      </w:r>
-      <w:proofErr w:type="gramEnd"/>
-      <w:r>
-        <w:rPr>
-          <w:rFonts w:ascii="IBM Plex Sans" w:hAnsi="IBM Plex Sans" w:cstheme="minorHAnsi"/>
-          <w:sz w:val="22"/>
-          <w:szCs w:val="22"/>
-        </w:rPr>
-        <w:t xml:space="preserve">  There are many ways to configure the </w:t>
-      </w:r>
-      <w:proofErr w:type="gramStart"/>
-      <w:r>
-        <w:rPr>
-          <w:rFonts w:ascii="IBM Plex Sans" w:hAnsi="IBM Plex Sans" w:cstheme="minorHAnsi"/>
-          <w:sz w:val="22"/>
-          <w:szCs w:val="22"/>
-        </w:rPr>
-        <w:t>startup ,</w:t>
-      </w:r>
-      <w:proofErr w:type="gramEnd"/>
-      <w:r>
-        <w:rPr>
-          <w:rFonts w:ascii="IBM Plex Sans" w:hAnsi="IBM Plex Sans" w:cstheme="minorHAnsi"/>
-          <w:sz w:val="22"/>
-          <w:szCs w:val="22"/>
-        </w:rPr>
-        <w:t xml:space="preserve"> but the simplest is to start it on a port of your choosing </w:t>
-      </w:r>
-      <w:r>
-        <w:rPr>
-          <w:rFonts w:ascii="IBM Plex Sans" w:hAnsi="IBM Plex Sans" w:cstheme="minorHAnsi"/>
-          <w:sz w:val="22"/>
-          <w:szCs w:val="22"/>
-        </w:rPr>
-        <w:t xml:space="preserve">with the following arguments.  We are showing here </w:t>
-      </w:r>
-      <w:proofErr w:type="gramStart"/>
-      <w:r>
-        <w:rPr>
-          <w:rFonts w:ascii="IBM Plex Sans" w:hAnsi="IBM Plex Sans" w:cstheme="minorHAnsi"/>
-          <w:sz w:val="22"/>
-          <w:szCs w:val="22"/>
-        </w:rPr>
-        <w:t>how to</w:t>
-      </w:r>
-      <w:proofErr w:type="gramEnd"/>
-      <w:r>
-        <w:rPr>
-          <w:rFonts w:ascii="IBM Plex Sans" w:hAnsi="IBM Plex Sans" w:cstheme="minorHAnsi"/>
-          <w:sz w:val="22"/>
-          <w:szCs w:val="22"/>
-        </w:rPr>
-        <w:t xml:space="preserve"> startup in </w:t>
-      </w:r>
-      <w:proofErr w:type="spellStart"/>
-      <w:r>
-        <w:rPr>
-          <w:rFonts w:ascii="IBM Plex Sans" w:hAnsi="IBM Plex Sans" w:cstheme="minorHAnsi"/>
-          <w:sz w:val="22"/>
-          <w:szCs w:val="22"/>
-        </w:rPr>
-        <w:t>non password</w:t>
-      </w:r>
-      <w:proofErr w:type="spellEnd"/>
-      <w:r>
-        <w:rPr>
-          <w:rFonts w:ascii="IBM Plex Sans" w:hAnsi="IBM Plex Sans" w:cstheme="minorHAnsi"/>
-          <w:sz w:val="22"/>
-          <w:szCs w:val="22"/>
-        </w:rPr>
-        <w:t xml:space="preserve"> protected mode for ease of login, but if you prefer remove the last 2 arguments and use the token provide to you in the terminal.</w:t>
+        <w:rPr/>
+        <w:t xml:space="preserve">, let’s start it up and load our notebook!  There are many ways to configure the startup, but the simplest is to start it on a port of your choosing with the following arguments.  We are showing here </w:t>
+      </w:r>
+      <w:r>
+        <w:rPr/>
+        <w:t>how-to</w:t>
+      </w:r>
+      <w:r>
+        <w:rPr/>
+        <w:t xml:space="preserve"> startup in non- password protected mode for ease of login, but if you prefer remove the last 2 arguments and use the token provide to you in the terminal.</w:t>
       </w:r>
     </w:p>
     <w:p>
@@ -3565,11 +3376,14 @@
     <w:p>
       <w:pPr>
         <w:pStyle w:val="CheckOff"/>
-      </w:pPr>
-      <w:r>
+        <w:rPr/>
+      </w:pPr>
+      <w:r>
+        <w:rPr/>
         <w:t xml:space="preserve"> </w:t>
       </w:r>
       <w:r>
+        <w:rPr/>
         <w:t xml:space="preserve">Browse to URL for the notebook </w:t>
       </w:r>
     </w:p>
@@ -3598,23 +3412,21 @@
       <w:r>
         <w:rPr>
           <w:rFonts w:ascii="IBM Plex Sans" w:hAnsi="IBM Plex Sans"/>
-          <w:color w:val="000000" w:themeColor="text1"/>
+          <w:color w:val="000000" w:themeColor="text1" w:themeTint="FF" w:themeShade="FF"/>
           <w:sz w:val="22"/>
           <w:szCs w:val="22"/>
         </w:rPr>
         <w:t xml:space="preserve">After invoking the Jupyter notebook, you can now use your browser to access the github repo that we installed.  Simply open your browser and enter the URL.  Here are some </w:t>
       </w:r>
-      <w:proofErr w:type="gramStart"/>
-      <w:r>
-        <w:rPr>
-          <w:rFonts w:ascii="IBM Plex Sans" w:hAnsi="IBM Plex Sans"/>
-          <w:color w:val="000000" w:themeColor="text1"/>
-          <w:sz w:val="22"/>
-          <w:szCs w:val="22"/>
-        </w:rPr>
-        <w:t>samples :</w:t>
-      </w:r>
-      <w:proofErr w:type="gramEnd"/>
+      <w:r>
+        <w:rPr>
+          <w:rFonts w:ascii="IBM Plex Sans" w:hAnsi="IBM Plex Sans"/>
+          <w:color w:val="000000" w:themeColor="text1" w:themeTint="FF" w:themeShade="FF"/>
+          <w:sz w:val="22"/>
+          <w:szCs w:val="22"/>
+        </w:rPr>
+        <w:t>samples:</w:t>
+      </w:r>
     </w:p>
     <w:p>
       <w:pPr>
@@ -3638,7 +3450,7 @@
           <w:szCs w:val="22"/>
         </w:rPr>
       </w:pPr>
-      <w:hyperlink w:history="1" r:id="rId13">
+      <w:hyperlink r:id="Rb97adb83248c4456">
         <w:r>
           <w:rPr>
             <w:rStyle w:val="Hyperlink"/>
@@ -3646,7 +3458,7 @@
             <w:sz w:val="22"/>
             <w:szCs w:val="22"/>
           </w:rPr>
-          <w:t>http://129.40.94.249:3761/lab</w:t>
+          <w:t>http://your_ip_addr:5050/lab</w:t>
         </w:r>
       </w:hyperlink>
     </w:p>
@@ -3660,7 +3472,7 @@
           <w:szCs w:val="22"/>
         </w:rPr>
       </w:pPr>
-      <w:hyperlink w:history="1" r:id="rId14">
+      <w:hyperlink r:id="R9c4815bb708c44ff">
         <w:r>
           <w:rPr>
             <w:rStyle w:val="Hyperlink"/>
@@ -3668,7 +3480,7 @@
             <w:sz w:val="22"/>
             <w:szCs w:val="22"/>
           </w:rPr>
-          <w:t>http://129.40.94.249:3761/tree</w:t>
+          <w:t>http://your_ip_addr:5050/tree</w:t>
         </w:r>
       </w:hyperlink>
     </w:p>
@@ -3788,26 +3600,28 @@
     </w:p>
     <w:p>
       <w:pPr>
-        <w:spacing w:after="160" w:line="259" w:lineRule="auto"/>
-        <w:rPr>
-          <w:rFonts w:ascii="IBM Plex Sans" w:hAnsi="IBM Plex Sans"/>
-          <w:sz w:val="22"/>
-          <w:szCs w:val="22"/>
-        </w:rPr>
-      </w:pPr>
-      <w:hyperlink w:history="1" r:id="rId15">
+        <w:pStyle w:val="ListParagraph"/>
+      </w:pPr>
+    </w:p>
+    <w:p w14:noSpellErr="1">
+      <w:pPr>
+        <w:pStyle w:val="ListParagraph"/>
+        <w:rPr>
+          <w:rFonts w:ascii="IBM Plex Sans" w:hAnsi="IBM Plex Sans"/>
+          <w:sz w:val="18"/>
+          <w:szCs w:val="18"/>
+        </w:rPr>
+      </w:pPr>
+      <w:hyperlink r:id="Rc20ec656b91841c7">
         <w:r>
           <w:rPr>
             <w:rStyle w:val="Hyperlink"/>
-            <w:rFonts w:ascii="IBM Plex Sans" w:hAnsi="IBM Plex Sans"/>
-            <w:sz w:val="22"/>
-            <w:szCs w:val="22"/>
           </w:rPr>
           <w:t>https://www.edureka.co/blog/wp-content/uploads/2018/10/Jupyter_Notebook_CheatSheet_Edureka.pdf</w:t>
         </w:r>
       </w:hyperlink>
     </w:p>
-    <w:p>
+    <w:p w14:noSpellErr="1">
       <w:pPr>
         <w:spacing w:after="160" w:line="259" w:lineRule="auto"/>
         <w:rPr>
@@ -3819,71 +3633,182 @@
     </w:p>
     <w:p>
       <w:pPr>
-        <w:pStyle w:val="ListParagraph"/>
-        <w:numPr>
-          <w:ilvl w:val="2"/>
-          <w:numId w:val="1"/>
-        </w:numPr>
+        <w:pStyle w:val="Normal"/>
+        <w:spacing w:after="160" w:line="259" w:lineRule="auto"/>
+        <w:rPr>
+          <w:rFonts w:ascii="IBM Plex Sans" w:hAnsi="IBM Plex Sans"/>
+          <w:sz w:val="22"/>
+          <w:szCs w:val="22"/>
+        </w:rPr>
+      </w:pPr>
+      <w:r>
+        <w:rPr>
+          <w:rFonts w:ascii="IBM Plex Sans" w:hAnsi="IBM Plex Sans"/>
+          <w:sz w:val="22"/>
+          <w:szCs w:val="22"/>
+        </w:rPr>
+        <w:t xml:space="preserve">Once you have launched your </w:t>
+      </w:r>
+      <w:proofErr w:type="spellStart"/>
+      <w:r>
+        <w:rPr>
+          <w:rFonts w:ascii="IBM Plex Sans" w:hAnsi="IBM Plex Sans"/>
+          <w:sz w:val="22"/>
+          <w:szCs w:val="22"/>
+        </w:rPr>
+        <w:t>jupyter</w:t>
+      </w:r>
+      <w:proofErr w:type="spellEnd"/>
+      <w:r>
+        <w:rPr>
+          <w:rFonts w:ascii="IBM Plex Sans" w:hAnsi="IBM Plex Sans"/>
+          <w:sz w:val="22"/>
+          <w:szCs w:val="22"/>
+        </w:rPr>
+        <w:t xml:space="preserve"> notebook, start with the notebook starting with 00.*</w:t>
+      </w:r>
+      <w:proofErr w:type="spellStart"/>
+      <w:r>
+        <w:rPr>
+          <w:rFonts w:ascii="IBM Plex Sans" w:hAnsi="IBM Plex Sans"/>
+          <w:sz w:val="22"/>
+          <w:szCs w:val="22"/>
+        </w:rPr>
+        <w:t>ipynb</w:t>
+      </w:r>
+      <w:proofErr w:type="spellEnd"/>
+      <w:r>
+        <w:rPr>
+          <w:rFonts w:ascii="IBM Plex Sans" w:hAnsi="IBM Plex Sans"/>
+          <w:sz w:val="22"/>
+          <w:szCs w:val="22"/>
+        </w:rPr>
+        <w:t xml:space="preserve"> and launch it.</w:t>
+      </w:r>
+    </w:p>
+    <w:p>
+      <w:pPr>
+        <w:pStyle w:val="Normal"/>
+        <w:spacing w:after="160" w:line="259" w:lineRule="auto"/>
+        <w:rPr>
+          <w:rFonts w:ascii="IBM Plex Sans" w:hAnsi="IBM Plex Sans"/>
+          <w:sz w:val="22"/>
+          <w:szCs w:val="22"/>
+        </w:rPr>
+      </w:pPr>
+    </w:p>
+    <w:p>
+      <w:pPr>
+        <w:pStyle w:val="Normal"/>
         <w:spacing w:after="200" w:line="276" w:lineRule="auto"/>
-        <w:rPr>
-          <w:rFonts w:ascii="IBM Plex Sans" w:hAnsi="IBM Plex Sans"/>
-          <w:sz w:val="22"/>
-          <w:szCs w:val="22"/>
-        </w:rPr>
-      </w:pPr>
-      <w:r>
-        <w:rPr>
-          <w:rFonts w:ascii="IBM Plex Sans" w:hAnsi="IBM Plex Sans"/>
-          <w:sz w:val="22"/>
-          <w:szCs w:val="22"/>
-        </w:rPr>
-        <w:t xml:space="preserve"> Python basics</w:t>
-      </w:r>
-    </w:p>
-    <w:p>
-      <w:pPr>
-        <w:pStyle w:val="ListParagraph"/>
-        <w:numPr>
-          <w:ilvl w:val="2"/>
-          <w:numId w:val="1"/>
-        </w:numPr>
+        <w:ind w:left="1800"/>
+        <w:rPr>
+          <w:rFonts w:ascii="IBM Plex Sans" w:hAnsi="IBM Plex Sans"/>
+          <w:sz w:val="22"/>
+          <w:szCs w:val="22"/>
+        </w:rPr>
+      </w:pPr>
+      <w:r>
+        <w:rPr>
+          <w:rFonts w:ascii="IBM Plex Sans" w:hAnsi="IBM Plex Sans"/>
+          <w:sz w:val="22"/>
+          <w:szCs w:val="22"/>
+        </w:rPr>
+        <w:t>00.*</w:t>
+      </w:r>
+      <w:proofErr w:type="spellStart"/>
+      <w:r>
+        <w:rPr>
+          <w:rFonts w:ascii="IBM Plex Sans" w:hAnsi="IBM Plex Sans"/>
+          <w:sz w:val="22"/>
+          <w:szCs w:val="22"/>
+        </w:rPr>
+        <w:t>ipynb</w:t>
+      </w:r>
+      <w:proofErr w:type="spellEnd"/>
+      <w:r>
+        <w:rPr>
+          <w:rFonts w:ascii="IBM Plex Sans" w:hAnsi="IBM Plex Sans"/>
+          <w:sz w:val="22"/>
+          <w:szCs w:val="22"/>
+        </w:rPr>
+        <w:t xml:space="preserve">  - Python basics</w:t>
+      </w:r>
+    </w:p>
+    <w:p>
+      <w:pPr>
+        <w:pStyle w:val="Normal"/>
         <w:spacing w:after="200" w:line="276" w:lineRule="auto"/>
-        <w:rPr>
-          <w:rFonts w:ascii="IBM Plex Sans" w:hAnsi="IBM Plex Sans"/>
-          <w:sz w:val="22"/>
-          <w:szCs w:val="22"/>
-        </w:rPr>
-      </w:pPr>
-      <w:r>
-        <w:rPr>
-          <w:rFonts w:ascii="IBM Plex Sans" w:hAnsi="IBM Plex Sans"/>
-          <w:sz w:val="22"/>
-          <w:szCs w:val="22"/>
-        </w:rPr>
-        <w:t>Telco Example and Data Exploration</w:t>
-      </w:r>
-    </w:p>
-    <w:p>
-      <w:pPr>
-        <w:pStyle w:val="ListParagraph"/>
-        <w:numPr>
-          <w:ilvl w:val="2"/>
-          <w:numId w:val="1"/>
-        </w:numPr>
+        <w:ind w:left="1800"/>
+        <w:rPr>
+          <w:rFonts w:ascii="IBM Plex Sans" w:hAnsi="IBM Plex Sans"/>
+          <w:sz w:val="22"/>
+          <w:szCs w:val="22"/>
+        </w:rPr>
+      </w:pPr>
+      <w:r>
+        <w:rPr>
+          <w:rFonts w:ascii="IBM Plex Sans" w:hAnsi="IBM Plex Sans"/>
+          <w:sz w:val="22"/>
+          <w:szCs w:val="22"/>
+        </w:rPr>
+        <w:t>01.*</w:t>
+      </w:r>
+      <w:proofErr w:type="spellStart"/>
+      <w:r>
+        <w:rPr>
+          <w:rFonts w:ascii="IBM Plex Sans" w:hAnsi="IBM Plex Sans"/>
+          <w:sz w:val="22"/>
+          <w:szCs w:val="22"/>
+        </w:rPr>
+        <w:t>ipynb</w:t>
+      </w:r>
+      <w:proofErr w:type="spellEnd"/>
+      <w:r>
+        <w:rPr>
+          <w:rFonts w:ascii="IBM Plex Sans" w:hAnsi="IBM Plex Sans"/>
+          <w:sz w:val="22"/>
+          <w:szCs w:val="22"/>
+        </w:rPr>
+        <w:t xml:space="preserve"> - Telco Example and Data Exploration</w:t>
+      </w:r>
+    </w:p>
+    <w:p>
+      <w:pPr>
+        <w:pStyle w:val="Normal"/>
         <w:spacing w:after="200" w:line="276" w:lineRule="auto"/>
-        <w:rPr>
-          <w:rFonts w:ascii="IBM Plex Sans" w:hAnsi="IBM Plex Sans"/>
-          <w:sz w:val="22"/>
-          <w:szCs w:val="22"/>
-        </w:rPr>
-      </w:pPr>
-      <w:r>
-        <w:rPr>
-          <w:rFonts w:ascii="IBM Plex Sans" w:hAnsi="IBM Plex Sans"/>
-          <w:sz w:val="22"/>
-          <w:szCs w:val="22"/>
-        </w:rPr>
-        <w:t xml:space="preserve">Deep Dive into Telco example basic ML </w:t>
+        <w:ind w:left="1800"/>
+        <w:rPr>
+          <w:rFonts w:ascii="IBM Plex Sans" w:hAnsi="IBM Plex Sans"/>
+          <w:sz w:val="22"/>
+          <w:szCs w:val="22"/>
+        </w:rPr>
+      </w:pPr>
+      <w:r>
+        <w:rPr>
+          <w:rFonts w:ascii="IBM Plex Sans" w:hAnsi="IBM Plex Sans"/>
+          <w:sz w:val="22"/>
+          <w:szCs w:val="22"/>
+        </w:rPr>
+        <w:t>02.*</w:t>
+      </w:r>
+      <w:proofErr w:type="spellStart"/>
+      <w:r>
+        <w:rPr>
+          <w:rFonts w:ascii="IBM Plex Sans" w:hAnsi="IBM Plex Sans"/>
+          <w:sz w:val="22"/>
+          <w:szCs w:val="22"/>
+        </w:rPr>
+        <w:t>ipynb</w:t>
+      </w:r>
+      <w:proofErr w:type="spellEnd"/>
+      <w:r>
+        <w:rPr>
+          <w:rFonts w:ascii="IBM Plex Sans" w:hAnsi="IBM Plex Sans"/>
+          <w:sz w:val="22"/>
+          <w:szCs w:val="22"/>
+        </w:rPr>
+        <w:t xml:space="preserve"> - Deep Dive into Telco example basic ML </w:t>
       </w:r>
     </w:p>
     <w:p>
@@ -4191,26 +4116,25 @@
     <w:p>
       <w:pPr>
         <w:rPr>
-          <w:b/>
-          <w:bCs/>
+          <w:b w:val="1"/>
+          <w:bCs w:val="1"/>
           <w:sz w:val="28"/>
           <w:szCs w:val="28"/>
         </w:rPr>
       </w:pPr>
       <w:r>
         <w:rPr>
-          <w:b/>
-          <w:bCs/>
+          <w:b w:val="1"/>
+          <w:bCs w:val="1"/>
           <w:sz w:val="28"/>
           <w:szCs w:val="28"/>
         </w:rPr>
         <w:t xml:space="preserve">Provision </w:t>
       </w:r>
-      <w:proofErr w:type="gramStart"/>
-      <w:r>
-        <w:rPr>
-          <w:b/>
-          <w:bCs/>
+      <w:r>
+        <w:rPr>
+          <w:b w:val="1"/>
+          <w:bCs w:val="1"/>
           <w:sz w:val="28"/>
           <w:szCs w:val="28"/>
         </w:rPr>
@@ -4218,8 +4142,8 @@
       </w:r>
       <w:r>
         <w:rPr>
-          <w:b/>
-          <w:bCs/>
+          <w:b w:val="1"/>
+          <w:bCs w:val="1"/>
           <w:sz w:val="28"/>
           <w:szCs w:val="28"/>
         </w:rPr>
@@ -4227,18 +4151,17 @@
       </w:r>
       <w:r>
         <w:rPr>
-          <w:b/>
-          <w:bCs/>
+          <w:b w:val="1"/>
+          <w:bCs w:val="1"/>
           <w:sz w:val="28"/>
           <w:szCs w:val="28"/>
         </w:rPr>
-        <w:t xml:space="preserve"> Instance</w:t>
-      </w:r>
-      <w:proofErr w:type="gramEnd"/>
-      <w:r>
-        <w:rPr>
-          <w:b/>
-          <w:bCs/>
+        <w:t>Instance</w:t>
+      </w:r>
+      <w:r>
+        <w:rPr>
+          <w:b w:val="1"/>
+          <w:bCs w:val="1"/>
           <w:sz w:val="28"/>
           <w:szCs w:val="28"/>
         </w:rPr>
@@ -4284,45 +4207,54 @@
     <w:p>
       <w:pPr>
         <w:pStyle w:val="StepList"/>
-      </w:pPr>
-      <w:r>
+        <w:rPr/>
+      </w:pPr>
+      <w:r>
+        <w:rPr/>
         <w:t>Login with your IBM id and review / accept the usage agreement.</w:t>
       </w:r>
     </w:p>
     <w:p>
       <w:pPr>
         <w:pStyle w:val="StepList"/>
-      </w:pPr>
-      <w:r>
+        <w:rPr/>
+      </w:pPr>
+      <w:r>
+        <w:rPr/>
         <w:t>From the left sidebar</w:t>
       </w:r>
       <w:r>
+        <w:rPr/>
         <w:t>,</w:t>
       </w:r>
       <w:r>
+        <w:rPr/>
         <w:t xml:space="preserve"> select</w:t>
       </w:r>
       <w:r>
+        <w:rPr/>
         <w:t xml:space="preserve"> the</w:t>
       </w:r>
       <w:r>
+        <w:rPr/>
         <w:t xml:space="preserve"> </w:t>
       </w:r>
       <w:r>
         <w:rPr>
-          <w:b/>
-          <w:bCs/>
+          <w:b w:val="1"/>
+          <w:bCs w:val="1"/>
         </w:rPr>
         <w:t>WMCLE</w:t>
       </w:r>
       <w:r>
         <w:rPr>
-          <w:b/>
-          <w:bCs/>
+          <w:b w:val="1"/>
+          <w:bCs w:val="1"/>
         </w:rPr>
         <w:t xml:space="preserve"> </w:t>
       </w:r>
       <w:r>
+        <w:rPr/>
         <w:t>checkbox.</w:t>
       </w:r>
     </w:p>
@@ -4332,10 +4264,10 @@
       </w:pPr>
       <w:r>
         <w:drawing>
-          <wp:inline wp14:editId="335B713D" wp14:anchorId="3BF90ABF">
+          <wp:inline wp14:editId="68368105" wp14:anchorId="3BF90ABF">
             <wp:extent cx="5943600" cy="2452370"/>
             <wp:effectExtent l="0" t="0" r="0" b="0"/>
-            <wp:docPr id="2065216199" name="Picture 1" descr="A screenshot of a cell phone&#10;&#10;Description automatically generated" title=""/>
+            <wp:docPr id="152269802" name="Picture 1" descr="A screenshot of a cell phone&#10;&#10;Description automatically generated" title=""/>
             <wp:cNvGraphicFramePr>
               <a:graphicFrameLocks noChangeAspect="1"/>
             </wp:cNvGraphicFramePr>
@@ -4347,7 +4279,7 @@
                     <pic:cNvPicPr/>
                   </pic:nvPicPr>
                   <pic:blipFill>
-                    <a:blip r:embed="Rd9ad9b1363194377">
+                    <a:blip r:embed="Rb506da8fb56947e6">
                       <a:extLst>
                         <a:ext xmlns:a="http://schemas.openxmlformats.org/drawingml/2006/main" uri="{28A0092B-C50C-407E-A947-70E740481C1C}">
                           <a14:useLocalDpi val="0"/>
@@ -4382,116 +4314,142 @@
     <w:p>
       <w:pPr>
         <w:pStyle w:val="CheckOff"/>
-      </w:pPr>
-      <w:r>
+        <w:rPr/>
+      </w:pPr>
+      <w:r>
+        <w:rPr/>
         <w:t>S</w:t>
       </w:r>
       <w:r>
+        <w:rPr/>
         <w:t xml:space="preserve">elect </w:t>
       </w:r>
       <w:proofErr w:type="spellStart"/>
       <w:r>
+        <w:rPr/>
         <w:t>on</w:t>
       </w:r>
       <w:proofErr w:type="spellEnd"/>
       <w:r>
+        <w:rPr/>
         <w:t xml:space="preserve"> of </w:t>
       </w:r>
       <w:r>
+        <w:rPr/>
         <w:t xml:space="preserve">the </w:t>
       </w:r>
       <w:proofErr w:type="gramStart"/>
       <w:r>
         <w:rPr>
-          <w:b/>
-          <w:bCs/>
+          <w:b w:val="1"/>
+          <w:bCs w:val="1"/>
         </w:rPr>
         <w:t>WMLCE</w:t>
       </w:r>
       <w:r>
         <w:rPr>
-          <w:b/>
-          <w:bCs/>
+          <w:b w:val="1"/>
+          <w:bCs w:val="1"/>
         </w:rPr>
         <w:t xml:space="preserve"> </w:t>
       </w:r>
       <w:r>
+        <w:rPr/>
         <w:t xml:space="preserve"> tile</w:t>
       </w:r>
       <w:r>
+        <w:rPr/>
         <w:t>s</w:t>
       </w:r>
       <w:proofErr w:type="gramEnd"/>
       <w:r>
+        <w:rPr/>
         <w:t xml:space="preserve"> by clicking</w:t>
       </w:r>
       <w:r>
+        <w:rPr/>
         <w:t xml:space="preserve"> the</w:t>
       </w:r>
       <w:r>
+        <w:rPr/>
         <w:t xml:space="preserve"> </w:t>
       </w:r>
       <w:r>
         <w:rPr>
-          <w:b/>
-          <w:bCs/>
+          <w:b w:val="1"/>
+          <w:bCs w:val="1"/>
         </w:rPr>
         <w:t>A</w:t>
       </w:r>
       <w:r>
         <w:rPr>
-          <w:b/>
-          <w:bCs/>
+          <w:b w:val="1"/>
+          <w:bCs w:val="1"/>
         </w:rPr>
         <w:t>dd to cart</w:t>
       </w:r>
       <w:r>
+        <w:rPr/>
         <w:t xml:space="preserve"> link </w:t>
       </w:r>
       <w:r>
+        <w:rPr/>
         <w:t>with</w:t>
       </w:r>
       <w:r>
+        <w:rPr/>
         <w:t>in it</w:t>
       </w:r>
       <w:r>
+        <w:rPr/>
         <w:t xml:space="preserve">. </w:t>
       </w:r>
       <w:r>
+        <w:rPr/>
         <w:t xml:space="preserve">You can select POWER8 if availability is an issue or you don’t need high performance levels (light demo for e.g.). </w:t>
       </w:r>
       <w:r>
+        <w:rPr/>
         <w:t>Note that there is a</w:t>
       </w:r>
       <w:r>
+        <w:rPr/>
         <w:t>lso a</w:t>
       </w:r>
       <w:r>
+        <w:rPr/>
         <w:t xml:space="preserve">re also </w:t>
       </w:r>
       <w:r>
+        <w:rPr/>
         <w:t>tile</w:t>
       </w:r>
       <w:r>
+        <w:rPr/>
         <w:t>s with CECC</w:t>
       </w:r>
       <w:r>
+        <w:rPr/>
         <w:t xml:space="preserve"> to request a bare metal environment, but this is typically reserved for P</w:t>
       </w:r>
       <w:r>
+        <w:rPr/>
         <w:t xml:space="preserve">roofs of Concept </w:t>
       </w:r>
       <w:r>
+        <w:rPr/>
         <w:t>and client opportunities</w:t>
       </w:r>
       <w:r>
+        <w:rPr/>
         <w:t>,</w:t>
       </w:r>
       <w:r>
+        <w:rPr/>
         <w:t xml:space="preserve"> </w:t>
       </w:r>
       <w:r>
-        <w:lastRenderedPageBreak/>
+        <w:rPr/>
         <w:t>and not for education purposes.</w:t>
       </w:r>
     </w:p>
@@ -4511,10 +4469,10 @@
       </w:pPr>
       <w:r>
         <w:drawing>
-          <wp:inline wp14:editId="32AC7102" wp14:anchorId="6BDE840E">
+          <wp:inline wp14:editId="588ED32C" wp14:anchorId="6BDE840E">
             <wp:extent cx="4660898" cy="2870200"/>
             <wp:effectExtent l="0" t="0" r="0" b="0"/>
-            <wp:docPr id="600637236" name="Picture 29" descr="A screenshot of a cell phone&#10;&#10;Description automatically generated" title=""/>
+            <wp:docPr id="1972502166" name="Picture 29" descr="A screenshot of a cell phone&#10;&#10;Description automatically generated" title=""/>
             <wp:cNvGraphicFramePr>
               <a:graphicFrameLocks noChangeAspect="1"/>
             </wp:cNvGraphicFramePr>
@@ -4526,7 +4484,7 @@
                     <pic:cNvPicPr/>
                   </pic:nvPicPr>
                   <pic:blipFill>
-                    <a:blip r:embed="R27f05e3fa7d94805">
+                    <a:blip r:embed="R9a6f77b63f2f4610">
                       <a:extLst>
                         <a:ext xmlns:a="http://schemas.openxmlformats.org/drawingml/2006/main" uri="{28A0092B-C50C-407E-A947-70E740481C1C}">
                           <a14:useLocalDpi val="0"/>
@@ -4561,24 +4519,29 @@
     <w:p>
       <w:pPr>
         <w:pStyle w:val="CheckOff"/>
-      </w:pPr>
-      <w:r>
+        <w:rPr/>
+      </w:pPr>
+      <w:r>
+        <w:rPr/>
         <w:t>Leave all the default options and click</w:t>
       </w:r>
       <w:r>
+        <w:rPr/>
         <w:t xml:space="preserve"> the</w:t>
       </w:r>
       <w:r>
+        <w:rPr/>
         <w:t xml:space="preserve"> </w:t>
       </w:r>
       <w:r>
         <w:rPr>
-          <w:b/>
-          <w:bCs/>
+          <w:b w:val="1"/>
+          <w:bCs w:val="1"/>
         </w:rPr>
         <w:t>Add</w:t>
       </w:r>
       <w:r>
+        <w:rPr/>
         <w:t xml:space="preserve"> button.</w:t>
       </w:r>
     </w:p>
@@ -4588,10 +4551,10 @@
       </w:pPr>
       <w:r>
         <w:drawing>
-          <wp:inline wp14:editId="06D11688" wp14:anchorId="5DD9D830">
+          <wp:inline wp14:editId="4EF35E07" wp14:anchorId="5DD9D830">
             <wp:extent cx="1698171" cy="1854869"/>
             <wp:effectExtent l="0" t="0" r="3810" b="0"/>
-            <wp:docPr id="65540356" name="Picture 129" descr="A screenshot of a cell phone&#10;&#10;Description automatically generated" title=""/>
+            <wp:docPr id="1047942163" name="Picture 129" descr="A screenshot of a cell phone&#10;&#10;Description automatically generated" title=""/>
             <wp:cNvGraphicFramePr>
               <a:graphicFrameLocks noChangeAspect="1"/>
             </wp:cNvGraphicFramePr>
@@ -4603,7 +4566,7 @@
                     <pic:cNvPicPr/>
                   </pic:nvPicPr>
                   <pic:blipFill>
-                    <a:blip r:embed="R1ac47375d2b44458">
+                    <a:blip r:embed="R19878d6f9f884b97">
                       <a:extLst>
                         <a:ext xmlns:a="http://schemas.openxmlformats.org/drawingml/2006/main" uri="{28A0092B-C50C-407E-A947-70E740481C1C}">
                           <a14:useLocalDpi val="0"/>
@@ -4633,18 +4596,21 @@
     <w:p>
       <w:pPr>
         <w:pStyle w:val="CheckOff"/>
-      </w:pPr>
-      <w:r>
+        <w:rPr/>
+      </w:pPr>
+      <w:r>
+        <w:rPr/>
         <w:t xml:space="preserve">Click the </w:t>
       </w:r>
       <w:r>
         <w:rPr>
-          <w:b/>
-          <w:bCs/>
+          <w:b w:val="1"/>
+          <w:bCs w:val="1"/>
         </w:rPr>
         <w:t>Checkout</w:t>
       </w:r>
       <w:r>
+        <w:rPr/>
         <w:t xml:space="preserve"> button.</w:t>
       </w:r>
     </w:p>
@@ -4656,30 +4622,37 @@
     <w:p>
       <w:pPr>
         <w:pStyle w:val="CheckOff"/>
-      </w:pPr>
-      <w:r>
+        <w:rPr/>
+      </w:pPr>
+      <w:r>
+        <w:rPr/>
         <w:t xml:space="preserve">Fill out </w:t>
       </w:r>
       <w:r>
+        <w:rPr/>
         <w:t xml:space="preserve">the </w:t>
       </w:r>
       <w:r>
+        <w:rPr/>
         <w:t xml:space="preserve">project details and click </w:t>
       </w:r>
       <w:r>
+        <w:rPr/>
         <w:t xml:space="preserve">the </w:t>
       </w:r>
       <w:r>
         <w:rPr>
-          <w:b/>
-          <w:bCs/>
+          <w:b w:val="1"/>
+          <w:bCs w:val="1"/>
         </w:rPr>
         <w:t>Create Project</w:t>
       </w:r>
       <w:r>
+        <w:rPr/>
         <w:t xml:space="preserve"> button.</w:t>
       </w:r>
       <w:r>
+        <w:rPr/>
         <w:t xml:space="preserve"> A few things to note:</w:t>
       </w:r>
     </w:p>
@@ -4762,10 +4735,10 @@
       </w:pPr>
       <w:r>
         <w:drawing>
-          <wp:inline wp14:editId="37798C61" wp14:anchorId="6E7003D2">
+          <wp:inline wp14:editId="6CA21A7A" wp14:anchorId="6E7003D2">
             <wp:extent cx="2097741" cy="2618748"/>
             <wp:effectExtent l="0" t="0" r="0" b="0"/>
-            <wp:docPr id="462543192" name="Picture 130" descr="A screenshot of a cell phone&#10;&#10;Description automatically generated" title=""/>
+            <wp:docPr id="501324550" name="Picture 130" descr="A screenshot of a cell phone&#10;&#10;Description automatically generated" title=""/>
             <wp:cNvGraphicFramePr>
               <a:graphicFrameLocks noChangeAspect="1"/>
             </wp:cNvGraphicFramePr>
@@ -4777,7 +4750,7 @@
                     <pic:cNvPicPr/>
                   </pic:nvPicPr>
                   <pic:blipFill>
-                    <a:blip r:embed="R2133ed4b0c374fc2">
+                    <a:blip r:embed="R793f2fd3abb740f1">
                       <a:extLst>
                         <a:ext xmlns:a="http://schemas.openxmlformats.org/drawingml/2006/main" uri="{28A0092B-C50C-407E-A947-70E740481C1C}">
                           <a14:useLocalDpi val="0"/>
@@ -4807,27 +4780,33 @@
     <w:p>
       <w:pPr>
         <w:pStyle w:val="CheckOff"/>
-      </w:pPr>
-      <w:r>
+        <w:rPr/>
+      </w:pPr>
+      <w:r>
+        <w:rPr/>
         <w:t xml:space="preserve">Once submitted successfully, the </w:t>
       </w:r>
       <w:r>
+        <w:rPr/>
         <w:t xml:space="preserve">following </w:t>
       </w:r>
       <w:r>
+        <w:rPr/>
         <w:t>message should be displayed</w:t>
       </w:r>
       <w:r>
+        <w:rPr/>
         <w:t xml:space="preserve">. Click the </w:t>
       </w:r>
       <w:r>
         <w:rPr>
-          <w:b/>
-          <w:bCs/>
+          <w:b w:val="1"/>
+          <w:bCs w:val="1"/>
         </w:rPr>
         <w:t>Ok</w:t>
       </w:r>
       <w:r>
+        <w:rPr/>
         <w:t xml:space="preserve"> button to dismiss.</w:t>
       </w:r>
     </w:p>
@@ -4942,42 +4921,53 @@
     <w:p>
       <w:pPr>
         <w:pStyle w:val="CheckOff"/>
-      </w:pPr>
-      <w:r>
+        <w:rPr/>
+      </w:pPr>
+      <w:r>
+        <w:rPr/>
         <w:t>N</w:t>
       </w:r>
       <w:r>
+        <w:rPr/>
         <w:t>avigate to</w:t>
       </w:r>
       <w:r>
+        <w:rPr/>
         <w:t xml:space="preserve"> the</w:t>
       </w:r>
       <w:r>
+        <w:rPr/>
         <w:t xml:space="preserve"> </w:t>
       </w:r>
       <w:r>
         <w:rPr>
-          <w:b/>
-          <w:bCs/>
+          <w:b w:val="1"/>
+          <w:bCs w:val="1"/>
         </w:rPr>
         <w:t>My Projects</w:t>
       </w:r>
       <w:r>
+        <w:rPr/>
         <w:t xml:space="preserve"> </w:t>
       </w:r>
       <w:r>
+        <w:rPr/>
         <w:t xml:space="preserve">tab </w:t>
       </w:r>
       <w:r>
+        <w:rPr/>
         <w:t xml:space="preserve">in </w:t>
       </w:r>
       <w:r>
+        <w:rPr/>
         <w:t xml:space="preserve">the </w:t>
       </w:r>
       <w:r>
+        <w:rPr/>
         <w:t>top navigation bar</w:t>
       </w:r>
       <w:r>
+        <w:rPr/>
         <w:t>.</w:t>
       </w:r>
     </w:p>
@@ -4987,10 +4977,10 @@
       </w:pPr>
       <w:r>
         <w:drawing>
-          <wp:inline wp14:editId="4FB879AE" wp14:anchorId="1AFF1F20">
+          <wp:inline wp14:editId="6BA0A68C" wp14:anchorId="1AFF1F20">
             <wp:extent cx="5943600" cy="2012315"/>
             <wp:effectExtent l="0" t="0" r="0" b="0"/>
-            <wp:docPr id="465095312" name="Picture 131" descr="A screenshot of a cell phone&#10;&#10;Description automatically generated" title=""/>
+            <wp:docPr id="1172657692" name="Picture 131" descr="A screenshot of a cell phone&#10;&#10;Description automatically generated" title=""/>
             <wp:cNvGraphicFramePr>
               <a:graphicFrameLocks noChangeAspect="1"/>
             </wp:cNvGraphicFramePr>
@@ -5002,7 +4992,7 @@
                     <pic:cNvPicPr/>
                   </pic:nvPicPr>
                   <pic:blipFill>
-                    <a:blip r:embed="R8c42f7efdfbf4250">
+                    <a:blip r:embed="R829f05680aaa4766">
                       <a:extLst>
                         <a:ext xmlns:a="http://schemas.openxmlformats.org/drawingml/2006/main" uri="{28A0092B-C50C-407E-A947-70E740481C1C}">
                           <a14:useLocalDpi val="0"/>
@@ -5032,21 +5022,25 @@
     <w:p>
       <w:pPr>
         <w:pStyle w:val="CheckOff"/>
-      </w:pPr>
-      <w:r>
+        <w:rPr/>
+      </w:pPr>
+      <w:r>
+        <w:rPr/>
         <w:t xml:space="preserve">Click the </w:t>
       </w:r>
       <w:r>
         <w:rPr>
-          <w:b/>
-          <w:bCs/>
+          <w:b w:val="1"/>
+          <w:bCs w:val="1"/>
         </w:rPr>
         <w:t>Project Kit URL</w:t>
       </w:r>
       <w:r>
+        <w:rPr/>
         <w:t xml:space="preserve"> link</w:t>
       </w:r>
       <w:r>
+        <w:rPr/>
         <w:t xml:space="preserve"> associated with your request.</w:t>
       </w:r>
     </w:p>
@@ -5072,10 +5066,10 @@
       </w:pPr>
       <w:r>
         <w:drawing>
-          <wp:inline wp14:editId="32EEC084" wp14:anchorId="2EA4A26F">
+          <wp:inline wp14:editId="5F10ECDD" wp14:anchorId="2EA4A26F">
             <wp:extent cx="5943600" cy="1513840"/>
             <wp:effectExtent l="0" t="0" r="0" b="0"/>
-            <wp:docPr id="1722851497" name="Picture 132" descr="A screenshot of a cell phone&#10;&#10;Description automatically generated" title=""/>
+            <wp:docPr id="1802204911" name="Picture 132" descr="A screenshot of a cell phone&#10;&#10;Description automatically generated" title=""/>
             <wp:cNvGraphicFramePr>
               <a:graphicFrameLocks noChangeAspect="1"/>
             </wp:cNvGraphicFramePr>
@@ -5087,7 +5081,7 @@
                     <pic:cNvPicPr/>
                   </pic:nvPicPr>
                   <pic:blipFill>
-                    <a:blip r:embed="Rab9cdb6f3af245e9">
+                    <a:blip r:embed="R7a49622aa11c4be5">
                       <a:extLst>
                         <a:ext xmlns:a="http://schemas.openxmlformats.org/drawingml/2006/main" uri="{28A0092B-C50C-407E-A947-70E740481C1C}">
                           <a14:useLocalDpi val="0"/>
@@ -5126,26 +5120,34 @@
     <w:p>
       <w:pPr>
         <w:pStyle w:val="CheckOff"/>
-      </w:pPr>
-      <w:r>
+        <w:rPr/>
+      </w:pPr>
+      <w:r>
+        <w:rPr/>
         <w:t xml:space="preserve">If you are not on the IBM Intranet </w:t>
       </w:r>
       <w:r>
+        <w:rPr/>
         <w:t xml:space="preserve">then </w:t>
       </w:r>
       <w:r>
+        <w:rPr/>
         <w:t xml:space="preserve">you need to VPN in to be able to access your </w:t>
       </w:r>
       <w:r>
+        <w:rPr/>
         <w:t>Visual Insights</w:t>
       </w:r>
       <w:r>
+        <w:rPr/>
         <w:t xml:space="preserve"> </w:t>
       </w:r>
       <w:r>
+        <w:rPr/>
         <w:t>instance. Scroll down to the bottom of the Project Kit and follow the instructions on connecting to the VPN</w:t>
       </w:r>
       <w:r>
+        <w:rPr/>
         <w:t>.</w:t>
       </w:r>
     </w:p>
@@ -5239,27 +5241,33 @@
     <w:p>
       <w:pPr>
         <w:pStyle w:val="CheckOff"/>
-      </w:pPr>
-      <w:r>
+        <w:rPr/>
+      </w:pPr>
+      <w:r>
+        <w:rPr/>
         <w:t xml:space="preserve">Go to the </w:t>
       </w:r>
       <w:r>
         <w:rPr>
-          <w:b/>
-          <w:bCs/>
+          <w:b w:val="1"/>
+          <w:bCs w:val="1"/>
         </w:rPr>
         <w:t>Reservation Information</w:t>
       </w:r>
       <w:r>
+        <w:rPr/>
         <w:t xml:space="preserve"> section and click the link </w:t>
       </w:r>
       <w:r>
+        <w:rPr/>
         <w:t xml:space="preserve">provided </w:t>
       </w:r>
       <w:r>
+        <w:rPr/>
         <w:t>and review the instructions</w:t>
       </w:r>
       <w:r>
+        <w:rPr/>
         <w:t>.</w:t>
       </w:r>
     </w:p>
@@ -5269,10 +5277,10 @@
       </w:pPr>
       <w:r>
         <w:drawing>
-          <wp:inline wp14:editId="58997ED8" wp14:anchorId="776E2C88">
+          <wp:inline wp14:editId="5C9E6595" wp14:anchorId="776E2C88">
             <wp:extent cx="5943600" cy="2585085"/>
             <wp:effectExtent l="0" t="0" r="0" b="5715"/>
-            <wp:docPr id="706290525" name="Picture 133" descr="A screenshot of a social media post&#10;&#10;Description automatically generated" title=""/>
+            <wp:docPr id="755365977" name="Picture 133" descr="A screenshot of a social media post&#10;&#10;Description automatically generated" title=""/>
             <wp:cNvGraphicFramePr>
               <a:graphicFrameLocks noChangeAspect="1"/>
             </wp:cNvGraphicFramePr>
@@ -5284,7 +5292,7 @@
                     <pic:cNvPicPr/>
                   </pic:nvPicPr>
                   <pic:blipFill>
-                    <a:blip r:embed="R1a132dc129a34641">
+                    <a:blip r:embed="Rb36c52a5964e48a1">
                       <a:extLst>
                         <a:ext xmlns:a="http://schemas.openxmlformats.org/drawingml/2006/main" uri="{28A0092B-C50C-407E-A947-70E740481C1C}">
                           <a14:useLocalDpi val="0"/>
@@ -5428,10 +5436,10 @@
       </w:pPr>
       <w:r>
         <w:drawing>
-          <wp:inline wp14:editId="03E1C2B0" wp14:anchorId="0115F912">
+          <wp:inline wp14:editId="13A6CA5B" wp14:anchorId="0115F912">
             <wp:extent cx="5943600" cy="2495550"/>
             <wp:effectExtent l="0" t="0" r="0" b="6350"/>
-            <wp:docPr id="1215861192" name="Picture 136" descr="A screenshot of a cell phone&#10;&#10;Description automatically generated" title=""/>
+            <wp:docPr id="344959088" name="Picture 136" descr="A screenshot of a cell phone&#10;&#10;Description automatically generated" title=""/>
             <wp:cNvGraphicFramePr>
               <a:graphicFrameLocks noChangeAspect="1"/>
             </wp:cNvGraphicFramePr>
@@ -5443,7 +5451,7 @@
                     <pic:cNvPicPr/>
                   </pic:nvPicPr>
                   <pic:blipFill>
-                    <a:blip r:embed="R1126ebbbd0af48e2">
+                    <a:blip r:embed="R169dbb7c43b744c1">
                       <a:extLst>
                         <a:ext xmlns:a="http://schemas.openxmlformats.org/drawingml/2006/main" uri="{28A0092B-C50C-407E-A947-70E740481C1C}">
                           <a14:useLocalDpi val="0"/>
@@ -5485,11 +5493,1302 @@
       </w:pPr>
       <w:r>
         <w:rPr>
-          <w:i/>
-          <w:iCs/>
+          <w:i w:val="1"/>
+          <w:iCs w:val="1"/>
         </w:rPr>
         <w:t>(Credit: Thomas Famularo)</w:t>
       </w:r>
+    </w:p>
+    <w:p>
+      <w:pPr>
+        <w:pStyle w:val="Normal"/>
+        <w:rPr>
+          <w:i w:val="1"/>
+          <w:iCs w:val="1"/>
+        </w:rPr>
+      </w:pPr>
+    </w:p>
+    <w:p>
+      <w:pPr>
+        <w:pStyle w:val="Heading1"/>
+      </w:pPr>
+      <w:r>
+        <w:rPr/>
+        <w:t xml:space="preserve">Appendix B:  Use </w:t>
+      </w:r>
+      <w:proofErr w:type="spellStart"/>
+      <w:r>
+        <w:rPr/>
+        <w:t>ssh</w:t>
+      </w:r>
+      <w:proofErr w:type="spellEnd"/>
+      <w:r>
+        <w:rPr/>
+        <w:t xml:space="preserve"> tunnel to connect </w:t>
+      </w:r>
+      <w:proofErr w:type="spellStart"/>
+      <w:r>
+        <w:rPr/>
+        <w:t>Jupyter</w:t>
+      </w:r>
+      <w:proofErr w:type="spellEnd"/>
+      <w:r>
+        <w:rPr/>
+        <w:t xml:space="preserve"> localhost on remote system</w:t>
+      </w:r>
+    </w:p>
+    <w:p>
+      <w:pPr>
+        <w:pStyle w:val="Normal"/>
+        <w:rPr>
+          <w:i w:val="1"/>
+          <w:iCs w:val="1"/>
+        </w:rPr>
+      </w:pPr>
+    </w:p>
+    <w:p>
+      <w:r>
+        <w:rPr>
+          <w:rFonts w:ascii="Arial" w:hAnsi="Arial" w:eastAsia="Arial" w:cs="Arial"/>
+          <w:b w:val="1"/>
+          <w:bCs w:val="1"/>
+          <w:noProof w:val="0"/>
+          <w:sz w:val="22"/>
+          <w:szCs w:val="22"/>
+          <w:lang w:val="en-US"/>
+        </w:rPr>
+        <w:t>Mac window 1 :</w:t>
+      </w:r>
+    </w:p>
+    <w:p>
+      <w:r>
+        <w:rPr>
+          <w:rFonts w:ascii="Arial" w:hAnsi="Arial" w:eastAsia="Arial" w:cs="Arial"/>
+          <w:noProof w:val="0"/>
+          <w:sz w:val="18"/>
+          <w:szCs w:val="18"/>
+          <w:lang w:val="en-US"/>
+        </w:rPr>
+        <w:t xml:space="preserve"> </w:t>
+      </w:r>
+    </w:p>
+    <w:p>
+      <w:r>
+        <w:rPr>
+          <w:rFonts w:ascii="Arial" w:hAnsi="Arial" w:eastAsia="Arial" w:cs="Arial"/>
+          <w:noProof w:val="0"/>
+          <w:color w:val="000000" w:themeColor="text1" w:themeTint="FF" w:themeShade="FF"/>
+          <w:sz w:val="18"/>
+          <w:szCs w:val="18"/>
+          <w:lang w:val="en-US"/>
+        </w:rPr>
+        <w:t>(base) [cecuser@</w:t>
+      </w:r>
+      <w:r>
+        <w:rPr>
+          <w:rFonts w:ascii="Arial" w:hAnsi="Arial" w:eastAsia="Arial" w:cs="Arial"/>
+          <w:noProof w:val="0"/>
+          <w:color w:val="0036FF"/>
+          <w:sz w:val="18"/>
+          <w:szCs w:val="18"/>
+          <w:lang w:val="en-US"/>
+        </w:rPr>
+        <w:t>p1320-kvm1 aicoc-python-basics</w:t>
+      </w:r>
+      <w:r>
+        <w:rPr>
+          <w:rFonts w:ascii="Arial" w:hAnsi="Arial" w:eastAsia="Arial" w:cs="Arial"/>
+          <w:noProof w:val="0"/>
+          <w:color w:val="000000" w:themeColor="text1" w:themeTint="FF" w:themeShade="FF"/>
+          <w:sz w:val="18"/>
+          <w:szCs w:val="18"/>
+          <w:lang w:val="en-US"/>
+        </w:rPr>
+        <w:t xml:space="preserve">]$ </w:t>
+      </w:r>
+      <w:r>
+        <w:rPr>
+          <w:rFonts w:ascii="Arial" w:hAnsi="Arial" w:eastAsia="Arial" w:cs="Arial"/>
+          <w:noProof w:val="0"/>
+          <w:color w:val="FF0000"/>
+          <w:sz w:val="18"/>
+          <w:szCs w:val="18"/>
+          <w:lang w:val="en-US"/>
+        </w:rPr>
+        <w:t>conda activate wmlce_lab</w:t>
+      </w:r>
+    </w:p>
+    <w:p>
+      <w:r>
+        <w:rPr>
+          <w:rFonts w:ascii="Arial" w:hAnsi="Arial" w:eastAsia="Arial" w:cs="Arial"/>
+          <w:noProof w:val="0"/>
+          <w:color w:val="000000" w:themeColor="text1" w:themeTint="FF" w:themeShade="FF"/>
+          <w:sz w:val="18"/>
+          <w:szCs w:val="18"/>
+          <w:lang w:val="en-US"/>
+        </w:rPr>
+        <w:t xml:space="preserve"> </w:t>
+      </w:r>
+    </w:p>
+    <w:p>
+      <w:r>
+        <w:rPr>
+          <w:rFonts w:ascii="Arial" w:hAnsi="Arial" w:eastAsia="Arial" w:cs="Arial"/>
+          <w:noProof w:val="0"/>
+          <w:color w:val="000000" w:themeColor="text1" w:themeTint="FF" w:themeShade="FF"/>
+          <w:sz w:val="18"/>
+          <w:szCs w:val="18"/>
+          <w:lang w:val="en-US"/>
+        </w:rPr>
+        <w:t xml:space="preserve">(wmlce_lab) [cecuser@p1320-kvm1 aicoc-python-basics]$ </w:t>
+      </w:r>
+      <w:r>
+        <w:rPr>
+          <w:rFonts w:ascii="Arial" w:hAnsi="Arial" w:eastAsia="Arial" w:cs="Arial"/>
+          <w:noProof w:val="0"/>
+          <w:color w:val="FF0000"/>
+          <w:sz w:val="18"/>
+          <w:szCs w:val="18"/>
+          <w:lang w:val="en-US"/>
+        </w:rPr>
+        <w:t>jupyter notebook</w:t>
+      </w:r>
+    </w:p>
+    <w:p>
+      <w:r>
+        <w:rPr>
+          <w:rFonts w:ascii="Arial" w:hAnsi="Arial" w:eastAsia="Arial" w:cs="Arial"/>
+          <w:noProof w:val="0"/>
+          <w:color w:val="000000" w:themeColor="text1" w:themeTint="FF" w:themeShade="FF"/>
+          <w:sz w:val="18"/>
+          <w:szCs w:val="18"/>
+          <w:lang w:val="en-US"/>
+        </w:rPr>
+        <w:t>[I 13:48:20.063 NotebookApp] JupyterLab extension loaded from /home/cecuser/anaconda3/envs/wmlce_lab/lib/python3.6/site-packages/jupyterlab</w:t>
+      </w:r>
+    </w:p>
+    <w:p>
+      <w:r>
+        <w:rPr>
+          <w:rFonts w:ascii="Arial" w:hAnsi="Arial" w:eastAsia="Arial" w:cs="Arial"/>
+          <w:noProof w:val="0"/>
+          <w:color w:val="000000" w:themeColor="text1" w:themeTint="FF" w:themeShade="FF"/>
+          <w:sz w:val="18"/>
+          <w:szCs w:val="18"/>
+          <w:lang w:val="en-US"/>
+        </w:rPr>
+        <w:t>[I 13:48:20.063 NotebookApp] JupyterLab application directory is /home/cecuser/anaconda3/envs/wmlce_lab/share/jupyter/lab</w:t>
+      </w:r>
+    </w:p>
+    <w:p>
+      <w:r>
+        <w:rPr>
+          <w:rFonts w:ascii="Arial" w:hAnsi="Arial" w:eastAsia="Arial" w:cs="Arial"/>
+          <w:noProof w:val="0"/>
+          <w:color w:val="000000" w:themeColor="text1" w:themeTint="FF" w:themeShade="FF"/>
+          <w:sz w:val="18"/>
+          <w:szCs w:val="18"/>
+          <w:lang w:val="en-US"/>
+        </w:rPr>
+        <w:t>[I 13:48:20.066 NotebookApp] Serving notebooks from local directory: /home/cecuser/aicoc-python-basics</w:t>
+      </w:r>
+    </w:p>
+    <w:p>
+      <w:r>
+        <w:rPr>
+          <w:rFonts w:ascii="Arial" w:hAnsi="Arial" w:eastAsia="Arial" w:cs="Arial"/>
+          <w:noProof w:val="0"/>
+          <w:color w:val="000000" w:themeColor="text1" w:themeTint="FF" w:themeShade="FF"/>
+          <w:sz w:val="18"/>
+          <w:szCs w:val="18"/>
+          <w:lang w:val="en-US"/>
+        </w:rPr>
+        <w:t>[I 13:48:20.067 NotebookApp] The Jupyter Notebook is running at:</w:t>
+      </w:r>
+    </w:p>
+    <w:p>
+      <w:r>
+        <w:rPr>
+          <w:rFonts w:ascii="Arial" w:hAnsi="Arial" w:eastAsia="Arial" w:cs="Arial"/>
+          <w:noProof w:val="0"/>
+          <w:color w:val="000000" w:themeColor="text1" w:themeTint="FF" w:themeShade="FF"/>
+          <w:sz w:val="18"/>
+          <w:szCs w:val="18"/>
+          <w:lang w:val="en-US"/>
+        </w:rPr>
+        <w:t xml:space="preserve">[I 13:48:20.067 NotebookApp] </w:t>
+      </w:r>
+      <w:hyperlink r:id="Rb61362fff982431a">
+        <w:r>
+          <w:rPr>
+            <w:rStyle w:val="Hyperlink"/>
+            <w:rFonts w:ascii="Arial" w:hAnsi="Arial" w:eastAsia="Arial" w:cs="Arial"/>
+            <w:noProof w:val="0"/>
+            <w:color w:val="000000" w:themeColor="text1" w:themeTint="FF" w:themeShade="FF"/>
+            <w:sz w:val="18"/>
+            <w:szCs w:val="18"/>
+            <w:lang w:val="en-US"/>
+          </w:rPr>
+          <w:t>http://localhost:8888/?token=15a299914d99553ae37185df925200bc540943549a223087</w:t>
+        </w:r>
+      </w:hyperlink>
+    </w:p>
+    <w:p>
+      <w:r>
+        <w:rPr>
+          <w:rFonts w:ascii="Arial" w:hAnsi="Arial" w:eastAsia="Arial" w:cs="Arial"/>
+          <w:noProof w:val="0"/>
+          <w:color w:val="000000" w:themeColor="text1" w:themeTint="FF" w:themeShade="FF"/>
+          <w:sz w:val="18"/>
+          <w:szCs w:val="18"/>
+          <w:lang w:val="en-US"/>
+        </w:rPr>
+        <w:t xml:space="preserve">[I 13:48:20.067 NotebookApp]  or </w:t>
+      </w:r>
+      <w:hyperlink r:id="R33aa6aa26809475e">
+        <w:r>
+          <w:rPr>
+            <w:rStyle w:val="Hyperlink"/>
+            <w:rFonts w:ascii="Arial" w:hAnsi="Arial" w:eastAsia="Arial" w:cs="Arial"/>
+            <w:noProof w:val="0"/>
+            <w:color w:val="000000" w:themeColor="text1" w:themeTint="FF" w:themeShade="FF"/>
+            <w:sz w:val="18"/>
+            <w:szCs w:val="18"/>
+            <w:lang w:val="en-US"/>
+          </w:rPr>
+          <w:t>http://127.0.0.1:8888/?token=15a299914d99553ae37185df925200bc540943549a223087</w:t>
+        </w:r>
+      </w:hyperlink>
+    </w:p>
+    <w:p>
+      <w:r>
+        <w:rPr>
+          <w:rFonts w:ascii="Arial" w:hAnsi="Arial" w:eastAsia="Arial" w:cs="Arial"/>
+          <w:noProof w:val="0"/>
+          <w:color w:val="000000" w:themeColor="text1" w:themeTint="FF" w:themeShade="FF"/>
+          <w:sz w:val="18"/>
+          <w:szCs w:val="18"/>
+          <w:lang w:val="en-US"/>
+        </w:rPr>
+        <w:t>[I 13:48:20.067 NotebookApp] Use Control-C to stop this server and shut down all kernels (twice to skip confirmation).</w:t>
+      </w:r>
+    </w:p>
+    <w:p>
+      <w:r>
+        <w:rPr>
+          <w:rFonts w:ascii="Arial" w:hAnsi="Arial" w:eastAsia="Arial" w:cs="Arial"/>
+          <w:noProof w:val="0"/>
+          <w:color w:val="000000" w:themeColor="text1" w:themeTint="FF" w:themeShade="FF"/>
+          <w:sz w:val="18"/>
+          <w:szCs w:val="18"/>
+          <w:lang w:val="en-US"/>
+        </w:rPr>
+        <w:t>[W 13:48:20.073 NotebookApp] No web browser found: could not locate runnable browser.</w:t>
+      </w:r>
+    </w:p>
+    <w:p>
+      <w:r>
+        <w:rPr>
+          <w:rFonts w:ascii="Arial" w:hAnsi="Arial" w:eastAsia="Arial" w:cs="Arial"/>
+          <w:noProof w:val="0"/>
+          <w:color w:val="000000" w:themeColor="text1" w:themeTint="FF" w:themeShade="FF"/>
+          <w:sz w:val="18"/>
+          <w:szCs w:val="18"/>
+          <w:lang w:val="en-US"/>
+        </w:rPr>
+        <w:t xml:space="preserve">[C 13:48:20.073 NotebookApp] </w:t>
+      </w:r>
+    </w:p>
+    <w:p>
+      <w:r>
+        <w:rPr>
+          <w:rFonts w:ascii="Arial" w:hAnsi="Arial" w:eastAsia="Arial" w:cs="Arial"/>
+          <w:noProof w:val="0"/>
+          <w:color w:val="000000" w:themeColor="text1" w:themeTint="FF" w:themeShade="FF"/>
+          <w:sz w:val="18"/>
+          <w:szCs w:val="18"/>
+          <w:lang w:val="en-US"/>
+        </w:rPr>
+        <w:t xml:space="preserve">    </w:t>
+      </w:r>
+    </w:p>
+    <w:p>
+      <w:r>
+        <w:rPr>
+          <w:rFonts w:ascii="Arial" w:hAnsi="Arial" w:eastAsia="Arial" w:cs="Arial"/>
+          <w:noProof w:val="0"/>
+          <w:color w:val="000000" w:themeColor="text1" w:themeTint="FF" w:themeShade="FF"/>
+          <w:sz w:val="18"/>
+          <w:szCs w:val="18"/>
+          <w:lang w:val="en-US"/>
+        </w:rPr>
+        <w:t xml:space="preserve">    To access the notebook, open this file in a browser:</w:t>
+      </w:r>
+    </w:p>
+    <w:p>
+      <w:r>
+        <w:rPr>
+          <w:rFonts w:ascii="Arial" w:hAnsi="Arial" w:eastAsia="Arial" w:cs="Arial"/>
+          <w:noProof w:val="0"/>
+          <w:color w:val="000000" w:themeColor="text1" w:themeTint="FF" w:themeShade="FF"/>
+          <w:sz w:val="18"/>
+          <w:szCs w:val="18"/>
+          <w:lang w:val="en-US"/>
+        </w:rPr>
+        <w:t xml:space="preserve">        </w:t>
+      </w:r>
+      <w:hyperlink r:id="R747a7d1426df46ec">
+        <w:r>
+          <w:rPr>
+            <w:rStyle w:val="Hyperlink"/>
+            <w:rFonts w:ascii="Arial" w:hAnsi="Arial" w:eastAsia="Arial" w:cs="Arial"/>
+            <w:noProof w:val="0"/>
+            <w:color w:val="000000" w:themeColor="text1" w:themeTint="FF" w:themeShade="FF"/>
+            <w:sz w:val="18"/>
+            <w:szCs w:val="18"/>
+            <w:lang w:val="en-US"/>
+          </w:rPr>
+          <w:t>file:///home/cecuser/.local/share/jupyter/runtime/nbserver-14050-open.html</w:t>
+        </w:r>
+      </w:hyperlink>
+    </w:p>
+    <w:p>
+      <w:r>
+        <w:rPr>
+          <w:rFonts w:ascii="Arial" w:hAnsi="Arial" w:eastAsia="Arial" w:cs="Arial"/>
+          <w:noProof w:val="0"/>
+          <w:color w:val="000000" w:themeColor="text1" w:themeTint="FF" w:themeShade="FF"/>
+          <w:sz w:val="18"/>
+          <w:szCs w:val="18"/>
+          <w:lang w:val="en-US"/>
+        </w:rPr>
+        <w:t xml:space="preserve">    Or copy and paste one of these URLs:</w:t>
+      </w:r>
+    </w:p>
+    <w:p>
+      <w:r>
+        <w:rPr>
+          <w:rFonts w:ascii="Arial" w:hAnsi="Arial" w:eastAsia="Arial" w:cs="Arial"/>
+          <w:noProof w:val="0"/>
+          <w:color w:val="000000" w:themeColor="text1" w:themeTint="FF" w:themeShade="FF"/>
+          <w:sz w:val="18"/>
+          <w:szCs w:val="18"/>
+          <w:lang w:val="en-US"/>
+        </w:rPr>
+        <w:t xml:space="preserve">        </w:t>
+      </w:r>
+      <w:hyperlink r:id="Re5eea07cf99c40ab">
+        <w:r>
+          <w:rPr>
+            <w:rStyle w:val="Hyperlink"/>
+            <w:rFonts w:ascii="Arial" w:hAnsi="Arial" w:eastAsia="Arial" w:cs="Arial"/>
+            <w:noProof w:val="0"/>
+            <w:color w:val="0036FF"/>
+            <w:sz w:val="18"/>
+            <w:szCs w:val="18"/>
+            <w:lang w:val="en-US"/>
+          </w:rPr>
+          <w:t>http://localhost:8888/?token=15a299914d99553ae37185df925200bc540943549a223087</w:t>
+        </w:r>
+      </w:hyperlink>
+    </w:p>
+    <w:p>
+      <w:r>
+        <w:rPr>
+          <w:rFonts w:ascii="Arial" w:hAnsi="Arial" w:eastAsia="Arial" w:cs="Arial"/>
+          <w:noProof w:val="0"/>
+          <w:color w:val="000000" w:themeColor="text1" w:themeTint="FF" w:themeShade="FF"/>
+          <w:sz w:val="18"/>
+          <w:szCs w:val="18"/>
+          <w:lang w:val="en-US"/>
+        </w:rPr>
+        <w:t xml:space="preserve">     or </w:t>
+      </w:r>
+      <w:hyperlink r:id="R5a04099ffa3b42ef">
+        <w:r>
+          <w:rPr>
+            <w:rStyle w:val="Hyperlink"/>
+            <w:rFonts w:ascii="Arial" w:hAnsi="Arial" w:eastAsia="Arial" w:cs="Arial"/>
+            <w:noProof w:val="0"/>
+            <w:color w:val="000000" w:themeColor="text1" w:themeTint="FF" w:themeShade="FF"/>
+            <w:sz w:val="18"/>
+            <w:szCs w:val="18"/>
+            <w:lang w:val="en-US"/>
+          </w:rPr>
+          <w:t>http://127.0.0.1:8888/?token=15a299914d99553ae37185df925200bc540943549a223087</w:t>
+        </w:r>
+      </w:hyperlink>
+    </w:p>
+    <w:p>
+      <w:r>
+        <w:rPr>
+          <w:rFonts w:ascii="Arial" w:hAnsi="Arial" w:eastAsia="Arial" w:cs="Arial"/>
+          <w:noProof w:val="0"/>
+          <w:color w:val="000000" w:themeColor="text1" w:themeTint="FF" w:themeShade="FF"/>
+          <w:sz w:val="18"/>
+          <w:szCs w:val="18"/>
+          <w:lang w:val="en-US"/>
+        </w:rPr>
+        <w:t xml:space="preserve"> </w:t>
+      </w:r>
+    </w:p>
+    <w:p>
+      <w:r>
+        <w:rPr>
+          <w:rFonts w:ascii="Arial" w:hAnsi="Arial" w:eastAsia="Arial" w:cs="Arial"/>
+          <w:noProof w:val="0"/>
+          <w:sz w:val="18"/>
+          <w:szCs w:val="18"/>
+          <w:lang w:val="en-US"/>
+        </w:rPr>
+        <w:t xml:space="preserve"> </w:t>
+      </w:r>
+    </w:p>
+    <w:p>
+      <w:r>
+        <w:rPr>
+          <w:rFonts w:ascii="Arial" w:hAnsi="Arial" w:eastAsia="Arial" w:cs="Arial"/>
+          <w:b w:val="1"/>
+          <w:bCs w:val="1"/>
+          <w:noProof w:val="0"/>
+          <w:sz w:val="22"/>
+          <w:szCs w:val="22"/>
+          <w:lang w:val="en-US"/>
+        </w:rPr>
+        <w:t>Mac window 2: (do not close this window once log in to WML-CE server)</w:t>
+      </w:r>
+    </w:p>
+    <w:p>
+      <w:r>
+        <w:rPr>
+          <w:rFonts w:ascii="Arial" w:hAnsi="Arial" w:eastAsia="Arial" w:cs="Arial"/>
+          <w:b w:val="1"/>
+          <w:bCs w:val="1"/>
+          <w:noProof w:val="0"/>
+          <w:sz w:val="22"/>
+          <w:szCs w:val="22"/>
+          <w:lang w:val="en-US"/>
+        </w:rPr>
+        <w:t>Note: use any port that is not used on Mac, in my case, 8889 works fine</w:t>
+      </w:r>
+    </w:p>
+    <w:p>
+      <w:r>
+        <w:rPr>
+          <w:rFonts w:ascii="Arial" w:hAnsi="Arial" w:eastAsia="Arial" w:cs="Arial"/>
+          <w:noProof w:val="0"/>
+          <w:sz w:val="18"/>
+          <w:szCs w:val="18"/>
+          <w:lang w:val="en-US"/>
+        </w:rPr>
+        <w:t xml:space="preserve"> </w:t>
+      </w:r>
+    </w:p>
+    <w:p>
+      <w:r>
+        <w:rPr>
+          <w:rFonts w:ascii="Arial" w:hAnsi="Arial" w:eastAsia="Arial" w:cs="Arial"/>
+          <w:noProof w:val="0"/>
+          <w:color w:val="000000" w:themeColor="text1" w:themeTint="FF" w:themeShade="FF"/>
+          <w:sz w:val="18"/>
+          <w:szCs w:val="18"/>
+          <w:lang w:val="en-US"/>
+        </w:rPr>
+        <w:t xml:space="preserve">Jamess-MacBook-Pro-2:~ </w:t>
+      </w:r>
+      <w:hyperlink r:id="R054ad592448f43d1">
+        <w:r>
+          <w:rPr>
+            <w:rStyle w:val="Hyperlink"/>
+            <w:rFonts w:ascii="Arial" w:hAnsi="Arial" w:eastAsia="Arial" w:cs="Arial"/>
+            <w:noProof w:val="0"/>
+            <w:color w:val="000000" w:themeColor="text1" w:themeTint="FF" w:themeShade="FF"/>
+            <w:sz w:val="18"/>
+            <w:szCs w:val="18"/>
+            <w:lang w:val="en-US"/>
+          </w:rPr>
+          <w:t>jcwang@us.ibm.com$</w:t>
+        </w:r>
+      </w:hyperlink>
+      <w:r>
+        <w:rPr>
+          <w:rFonts w:ascii="Arial" w:hAnsi="Arial" w:eastAsia="Arial" w:cs="Arial"/>
+          <w:noProof w:val="0"/>
+          <w:color w:val="000000" w:themeColor="text1" w:themeTint="FF" w:themeShade="FF"/>
+          <w:sz w:val="18"/>
+          <w:szCs w:val="18"/>
+          <w:lang w:val="en-US"/>
+        </w:rPr>
+        <w:t xml:space="preserve"> </w:t>
+      </w:r>
+      <w:r>
+        <w:rPr>
+          <w:rFonts w:ascii="Arial" w:hAnsi="Arial" w:eastAsia="Arial" w:cs="Arial"/>
+          <w:noProof w:val="0"/>
+          <w:color w:val="FF0000"/>
+          <w:sz w:val="18"/>
+          <w:szCs w:val="18"/>
+          <w:lang w:val="en-US"/>
+        </w:rPr>
+        <w:t xml:space="preserve">ssh -L </w:t>
+      </w:r>
+      <w:r>
+        <w:rPr>
+          <w:rFonts w:ascii="Arial" w:hAnsi="Arial" w:eastAsia="Arial" w:cs="Arial"/>
+          <w:noProof w:val="0"/>
+          <w:color w:val="0036FF"/>
+          <w:sz w:val="18"/>
+          <w:szCs w:val="18"/>
+          <w:lang w:val="en-US"/>
+        </w:rPr>
+        <w:t>8889</w:t>
+      </w:r>
+      <w:r>
+        <w:rPr>
+          <w:rFonts w:ascii="Arial" w:hAnsi="Arial" w:eastAsia="Arial" w:cs="Arial"/>
+          <w:noProof w:val="0"/>
+          <w:color w:val="FF0000"/>
+          <w:sz w:val="18"/>
+          <w:szCs w:val="18"/>
+          <w:lang w:val="en-US"/>
+        </w:rPr>
+        <w:t xml:space="preserve">:localhost:8888 </w:t>
+      </w:r>
+      <w:hyperlink r:id="R9bbf9f25a90a4f64">
+        <w:r>
+          <w:rPr>
+            <w:rStyle w:val="Hyperlink"/>
+            <w:rFonts w:ascii="Arial" w:hAnsi="Arial" w:eastAsia="Arial" w:cs="Arial"/>
+            <w:noProof w:val="0"/>
+            <w:color w:val="FF0000"/>
+            <w:sz w:val="18"/>
+            <w:szCs w:val="18"/>
+            <w:lang w:val="en-US"/>
+          </w:rPr>
+          <w:t>cecuser@p1320-kvm1.cecc.ihost.com</w:t>
+        </w:r>
+      </w:hyperlink>
+    </w:p>
+    <w:p>
+      <w:r>
+        <w:rPr>
+          <w:rFonts w:ascii="Arial" w:hAnsi="Arial" w:eastAsia="Arial" w:cs="Arial"/>
+          <w:noProof w:val="0"/>
+          <w:color w:val="000000" w:themeColor="text1" w:themeTint="FF" w:themeShade="FF"/>
+          <w:sz w:val="18"/>
+          <w:szCs w:val="18"/>
+          <w:lang w:val="en-US"/>
+        </w:rPr>
+        <w:t xml:space="preserve"> </w:t>
+      </w:r>
+    </w:p>
+    <w:p>
+      <w:r>
+        <w:rPr>
+          <w:rFonts w:ascii="Arial" w:hAnsi="Arial" w:eastAsia="Arial" w:cs="Arial"/>
+          <w:noProof w:val="0"/>
+          <w:color w:val="000000" w:themeColor="text1" w:themeTint="FF" w:themeShade="FF"/>
+          <w:sz w:val="18"/>
+          <w:szCs w:val="18"/>
+          <w:lang w:val="en-US"/>
+        </w:rPr>
+        <w:t>______________________________________________________________________</w:t>
+      </w:r>
+    </w:p>
+    <w:p>
+      <w:r>
+        <w:rPr>
+          <w:rFonts w:ascii="Arial" w:hAnsi="Arial" w:eastAsia="Arial" w:cs="Arial"/>
+          <w:noProof w:val="0"/>
+          <w:color w:val="000000" w:themeColor="text1" w:themeTint="FF" w:themeShade="FF"/>
+          <w:sz w:val="18"/>
+          <w:szCs w:val="18"/>
+          <w:lang w:val="en-US"/>
+        </w:rPr>
+        <w:t xml:space="preserve"> </w:t>
+      </w:r>
+    </w:p>
+    <w:p>
+      <w:r>
+        <w:rPr>
+          <w:rFonts w:ascii="Arial" w:hAnsi="Arial" w:eastAsia="Arial" w:cs="Arial"/>
+          <w:noProof w:val="0"/>
+          <w:color w:val="000000" w:themeColor="text1" w:themeTint="FF" w:themeShade="FF"/>
+          <w:sz w:val="18"/>
+          <w:szCs w:val="18"/>
+          <w:lang w:val="en-US"/>
+        </w:rPr>
+        <w:t xml:space="preserve">            Welcome to the Client Experience Center Cloud</w:t>
+      </w:r>
+    </w:p>
+    <w:p>
+      <w:r>
+        <w:rPr>
+          <w:rFonts w:ascii="Arial" w:hAnsi="Arial" w:eastAsia="Arial" w:cs="Arial"/>
+          <w:noProof w:val="0"/>
+          <w:color w:val="000000" w:themeColor="text1" w:themeTint="FF" w:themeShade="FF"/>
+          <w:sz w:val="18"/>
+          <w:szCs w:val="18"/>
+          <w:lang w:val="en-US"/>
+        </w:rPr>
+        <w:t>______________________________________________________________________</w:t>
+      </w:r>
+    </w:p>
+    <w:p>
+      <w:r>
+        <w:rPr>
+          <w:rFonts w:ascii="Arial" w:hAnsi="Arial" w:eastAsia="Arial" w:cs="Arial"/>
+          <w:noProof w:val="0"/>
+          <w:color w:val="000000" w:themeColor="text1" w:themeTint="FF" w:themeShade="FF"/>
+          <w:sz w:val="18"/>
+          <w:szCs w:val="18"/>
+          <w:lang w:val="en-US"/>
+        </w:rPr>
+        <w:t xml:space="preserve"> </w:t>
+      </w:r>
+    </w:p>
+    <w:p>
+      <w:r>
+        <w:rPr>
+          <w:rFonts w:ascii="Arial" w:hAnsi="Arial" w:eastAsia="Arial" w:cs="Arial"/>
+          <w:noProof w:val="0"/>
+          <w:color w:val="000000" w:themeColor="text1" w:themeTint="FF" w:themeShade="FF"/>
+          <w:sz w:val="18"/>
+          <w:szCs w:val="18"/>
+          <w:lang w:val="en-US"/>
+        </w:rPr>
+        <w:t xml:space="preserve"> </w:t>
+      </w:r>
+    </w:p>
+    <w:p>
+      <w:r>
+        <w:rPr>
+          <w:rFonts w:ascii="Arial" w:hAnsi="Arial" w:eastAsia="Arial" w:cs="Arial"/>
+          <w:noProof w:val="0"/>
+          <w:color w:val="000000" w:themeColor="text1" w:themeTint="FF" w:themeShade="FF"/>
+          <w:sz w:val="18"/>
+          <w:szCs w:val="18"/>
+          <w:lang w:val="en-US"/>
+        </w:rPr>
+        <w:t>IBM's internal systems must only be used for conducting IBM's business</w:t>
+      </w:r>
+    </w:p>
+    <w:p>
+      <w:r>
+        <w:rPr>
+          <w:rFonts w:ascii="Arial" w:hAnsi="Arial" w:eastAsia="Arial" w:cs="Arial"/>
+          <w:noProof w:val="0"/>
+          <w:color w:val="000000" w:themeColor="text1" w:themeTint="FF" w:themeShade="FF"/>
+          <w:sz w:val="18"/>
+          <w:szCs w:val="18"/>
+          <w:lang w:val="en-US"/>
+        </w:rPr>
+        <w:t>or for purposes authorized by IBM management.  Use is subject to audit</w:t>
+      </w:r>
+    </w:p>
+    <w:p>
+      <w:r>
+        <w:rPr>
+          <w:rFonts w:ascii="Arial" w:hAnsi="Arial" w:eastAsia="Arial" w:cs="Arial"/>
+          <w:noProof w:val="0"/>
+          <w:color w:val="000000" w:themeColor="text1" w:themeTint="FF" w:themeShade="FF"/>
+          <w:sz w:val="18"/>
+          <w:szCs w:val="18"/>
+          <w:lang w:val="en-US"/>
+        </w:rPr>
+        <w:t>at any time by IBM management.</w:t>
+      </w:r>
+    </w:p>
+    <w:p>
+      <w:r>
+        <w:rPr>
+          <w:rFonts w:ascii="Arial" w:hAnsi="Arial" w:eastAsia="Arial" w:cs="Arial"/>
+          <w:noProof w:val="0"/>
+          <w:color w:val="000000" w:themeColor="text1" w:themeTint="FF" w:themeShade="FF"/>
+          <w:sz w:val="18"/>
+          <w:szCs w:val="18"/>
+          <w:lang w:val="en-US"/>
+        </w:rPr>
+        <w:t xml:space="preserve"> </w:t>
+      </w:r>
+    </w:p>
+    <w:p>
+      <w:r>
+        <w:rPr>
+          <w:rFonts w:ascii="Arial" w:hAnsi="Arial" w:eastAsia="Arial" w:cs="Arial"/>
+          <w:noProof w:val="0"/>
+          <w:color w:val="000000" w:themeColor="text1" w:themeTint="FF" w:themeShade="FF"/>
+          <w:sz w:val="18"/>
+          <w:szCs w:val="18"/>
+          <w:lang w:val="en-US"/>
+        </w:rPr>
+        <w:t xml:space="preserve">Unauthorized access will be investigated and penalties will be pursued </w:t>
+      </w:r>
+    </w:p>
+    <w:p>
+      <w:r>
+        <w:rPr>
+          <w:rFonts w:ascii="Arial" w:hAnsi="Arial" w:eastAsia="Arial" w:cs="Arial"/>
+          <w:noProof w:val="0"/>
+          <w:color w:val="000000" w:themeColor="text1" w:themeTint="FF" w:themeShade="FF"/>
+          <w:sz w:val="18"/>
+          <w:szCs w:val="18"/>
+          <w:lang w:val="en-US"/>
+        </w:rPr>
+        <w:t>in conformance with applicable laws and regulations. If you are not an</w:t>
+      </w:r>
+    </w:p>
+    <w:p>
+      <w:r>
+        <w:rPr>
+          <w:rFonts w:ascii="Arial" w:hAnsi="Arial" w:eastAsia="Arial" w:cs="Arial"/>
+          <w:noProof w:val="0"/>
+          <w:color w:val="000000" w:themeColor="text1" w:themeTint="FF" w:themeShade="FF"/>
+          <w:sz w:val="18"/>
+          <w:szCs w:val="18"/>
+          <w:lang w:val="en-US"/>
+        </w:rPr>
+        <w:t xml:space="preserve">authorized user disconnect now. </w:t>
+      </w:r>
+    </w:p>
+    <w:p>
+      <w:r>
+        <w:rPr>
+          <w:rFonts w:ascii="Arial" w:hAnsi="Arial" w:eastAsia="Arial" w:cs="Arial"/>
+          <w:noProof w:val="0"/>
+          <w:color w:val="000000" w:themeColor="text1" w:themeTint="FF" w:themeShade="FF"/>
+          <w:sz w:val="18"/>
+          <w:szCs w:val="18"/>
+          <w:lang w:val="en-US"/>
+        </w:rPr>
+        <w:t xml:space="preserve"> </w:t>
+      </w:r>
+    </w:p>
+    <w:p>
+      <w:r>
+        <w:rPr>
+          <w:rFonts w:ascii="Arial" w:hAnsi="Arial" w:eastAsia="Arial" w:cs="Arial"/>
+          <w:noProof w:val="0"/>
+          <w:color w:val="000000" w:themeColor="text1" w:themeTint="FF" w:themeShade="FF"/>
+          <w:sz w:val="18"/>
+          <w:szCs w:val="18"/>
+          <w:lang w:val="en-US"/>
+        </w:rPr>
+        <w:t xml:space="preserve"> </w:t>
+      </w:r>
+    </w:p>
+    <w:p>
+      <w:hyperlink r:id="Rc3124f72f3e9445a">
+        <w:r>
+          <w:rPr>
+            <w:rStyle w:val="Hyperlink"/>
+            <w:rFonts w:ascii="Arial" w:hAnsi="Arial" w:eastAsia="Arial" w:cs="Arial"/>
+            <w:noProof w:val="0"/>
+            <w:color w:val="000000" w:themeColor="text1" w:themeTint="FF" w:themeShade="FF"/>
+            <w:sz w:val="18"/>
+            <w:szCs w:val="18"/>
+            <w:lang w:val="en-US"/>
+          </w:rPr>
+          <w:t>cecuser@p1320-kvm1.cecc.ihost.com's</w:t>
+        </w:r>
+      </w:hyperlink>
+      <w:r>
+        <w:rPr>
+          <w:rFonts w:ascii="Arial" w:hAnsi="Arial" w:eastAsia="Arial" w:cs="Arial"/>
+          <w:noProof w:val="0"/>
+          <w:color w:val="000000" w:themeColor="text1" w:themeTint="FF" w:themeShade="FF"/>
+          <w:sz w:val="18"/>
+          <w:szCs w:val="18"/>
+          <w:lang w:val="en-US"/>
+        </w:rPr>
+        <w:t xml:space="preserve"> password: </w:t>
+      </w:r>
+      <w:r>
+        <w:rPr>
+          <w:rFonts w:ascii="Arial" w:hAnsi="Arial" w:eastAsia="Arial" w:cs="Arial"/>
+          <w:noProof w:val="0"/>
+          <w:color w:val="FF0000"/>
+          <w:sz w:val="18"/>
+          <w:szCs w:val="18"/>
+          <w:lang w:val="en-US"/>
+        </w:rPr>
+        <w:t>&lt;enter cecuser password&gt;</w:t>
+      </w:r>
+    </w:p>
+    <w:p>
+      <w:r>
+        <w:rPr>
+          <w:rFonts w:ascii="Arial" w:hAnsi="Arial" w:eastAsia="Arial" w:cs="Arial"/>
+          <w:noProof w:val="0"/>
+          <w:color w:val="000000" w:themeColor="text1" w:themeTint="FF" w:themeShade="FF"/>
+          <w:sz w:val="18"/>
+          <w:szCs w:val="18"/>
+          <w:lang w:val="en-US"/>
+        </w:rPr>
+        <w:t>Last failed login: Thu May  7 13:54:37 EDT 2020 from 9.85.171.169 on ssh:notty</w:t>
+      </w:r>
+    </w:p>
+    <w:p>
+      <w:r>
+        <w:rPr>
+          <w:rFonts w:ascii="Arial" w:hAnsi="Arial" w:eastAsia="Arial" w:cs="Arial"/>
+          <w:noProof w:val="0"/>
+          <w:color w:val="000000" w:themeColor="text1" w:themeTint="FF" w:themeShade="FF"/>
+          <w:sz w:val="18"/>
+          <w:szCs w:val="18"/>
+          <w:lang w:val="en-US"/>
+        </w:rPr>
+        <w:t>There were 3 failed login attempts since the last successful login.</w:t>
+      </w:r>
+    </w:p>
+    <w:p>
+      <w:r>
+        <w:rPr>
+          <w:rFonts w:ascii="Arial" w:hAnsi="Arial" w:eastAsia="Arial" w:cs="Arial"/>
+          <w:noProof w:val="0"/>
+          <w:color w:val="000000" w:themeColor="text1" w:themeTint="FF" w:themeShade="FF"/>
+          <w:sz w:val="18"/>
+          <w:szCs w:val="18"/>
+          <w:lang w:val="en-US"/>
+        </w:rPr>
+        <w:t>Last login: Thu May  7 13:46:52 2020 from 9.85.171.169</w:t>
+      </w:r>
+    </w:p>
+    <w:p>
+      <w:r>
+        <w:rPr>
+          <w:rFonts w:ascii="Arial" w:hAnsi="Arial" w:eastAsia="Arial" w:cs="Arial"/>
+          <w:noProof w:val="0"/>
+          <w:color w:val="000000" w:themeColor="text1" w:themeTint="FF" w:themeShade="FF"/>
+          <w:sz w:val="18"/>
+          <w:szCs w:val="18"/>
+          <w:lang w:val="en-US"/>
+        </w:rPr>
+        <w:t xml:space="preserve"> </w:t>
+      </w:r>
+    </w:p>
+    <w:p>
+      <w:r>
+        <w:rPr>
+          <w:rFonts w:ascii="Arial" w:hAnsi="Arial" w:eastAsia="Arial" w:cs="Arial"/>
+          <w:noProof w:val="0"/>
+          <w:color w:val="000000" w:themeColor="text1" w:themeTint="FF" w:themeShade="FF"/>
+          <w:sz w:val="18"/>
+          <w:szCs w:val="18"/>
+          <w:lang w:val="en-US"/>
+        </w:rPr>
+        <w:t>______________________________________________________________________</w:t>
+      </w:r>
+    </w:p>
+    <w:p>
+      <w:r>
+        <w:rPr>
+          <w:rFonts w:ascii="Arial" w:hAnsi="Arial" w:eastAsia="Arial" w:cs="Arial"/>
+          <w:noProof w:val="0"/>
+          <w:color w:val="000000" w:themeColor="text1" w:themeTint="FF" w:themeShade="FF"/>
+          <w:sz w:val="18"/>
+          <w:szCs w:val="18"/>
+          <w:lang w:val="en-US"/>
+        </w:rPr>
+        <w:t xml:space="preserve"> </w:t>
+      </w:r>
+    </w:p>
+    <w:p>
+      <w:r>
+        <w:rPr>
+          <w:rFonts w:ascii="Arial" w:hAnsi="Arial" w:eastAsia="Arial" w:cs="Arial"/>
+          <w:noProof w:val="0"/>
+          <w:color w:val="000000" w:themeColor="text1" w:themeTint="FF" w:themeShade="FF"/>
+          <w:sz w:val="18"/>
+          <w:szCs w:val="18"/>
+          <w:lang w:val="en-US"/>
+        </w:rPr>
+        <w:t xml:space="preserve">            Welcome to the Client Experience Center Cloud</w:t>
+      </w:r>
+    </w:p>
+    <w:p>
+      <w:r>
+        <w:rPr>
+          <w:rFonts w:ascii="Arial" w:hAnsi="Arial" w:eastAsia="Arial" w:cs="Arial"/>
+          <w:noProof w:val="0"/>
+          <w:color w:val="000000" w:themeColor="text1" w:themeTint="FF" w:themeShade="FF"/>
+          <w:sz w:val="18"/>
+          <w:szCs w:val="18"/>
+          <w:lang w:val="en-US"/>
+        </w:rPr>
+        <w:t>______________________________________________________________________</w:t>
+      </w:r>
+    </w:p>
+    <w:p>
+      <w:r>
+        <w:rPr>
+          <w:rFonts w:ascii="Arial" w:hAnsi="Arial" w:eastAsia="Arial" w:cs="Arial"/>
+          <w:noProof w:val="0"/>
+          <w:color w:val="000000" w:themeColor="text1" w:themeTint="FF" w:themeShade="FF"/>
+          <w:sz w:val="18"/>
+          <w:szCs w:val="18"/>
+          <w:lang w:val="en-US"/>
+        </w:rPr>
+        <w:t xml:space="preserve"> </w:t>
+      </w:r>
+    </w:p>
+    <w:p>
+      <w:r>
+        <w:rPr>
+          <w:rFonts w:ascii="Arial" w:hAnsi="Arial" w:eastAsia="Arial" w:cs="Arial"/>
+          <w:noProof w:val="0"/>
+          <w:color w:val="000000" w:themeColor="text1" w:themeTint="FF" w:themeShade="FF"/>
+          <w:sz w:val="18"/>
+          <w:szCs w:val="18"/>
+          <w:lang w:val="en-US"/>
+        </w:rPr>
+        <w:t xml:space="preserve"> </w:t>
+      </w:r>
+    </w:p>
+    <w:p>
+      <w:r>
+        <w:rPr>
+          <w:rFonts w:ascii="Arial" w:hAnsi="Arial" w:eastAsia="Arial" w:cs="Arial"/>
+          <w:noProof w:val="0"/>
+          <w:color w:val="000000" w:themeColor="text1" w:themeTint="FF" w:themeShade="FF"/>
+          <w:sz w:val="18"/>
+          <w:szCs w:val="18"/>
+          <w:lang w:val="en-US"/>
+        </w:rPr>
+        <w:t>IBM's internal systems must only be used for conducting IBM's business</w:t>
+      </w:r>
+    </w:p>
+    <w:p>
+      <w:r>
+        <w:rPr>
+          <w:rFonts w:ascii="Arial" w:hAnsi="Arial" w:eastAsia="Arial" w:cs="Arial"/>
+          <w:noProof w:val="0"/>
+          <w:color w:val="000000" w:themeColor="text1" w:themeTint="FF" w:themeShade="FF"/>
+          <w:sz w:val="18"/>
+          <w:szCs w:val="18"/>
+          <w:lang w:val="en-US"/>
+        </w:rPr>
+        <w:t>or for purposes authorized by IBM management.  Use is subject to audit</w:t>
+      </w:r>
+    </w:p>
+    <w:p>
+      <w:r>
+        <w:rPr>
+          <w:rFonts w:ascii="Arial" w:hAnsi="Arial" w:eastAsia="Arial" w:cs="Arial"/>
+          <w:noProof w:val="0"/>
+          <w:color w:val="000000" w:themeColor="text1" w:themeTint="FF" w:themeShade="FF"/>
+          <w:sz w:val="18"/>
+          <w:szCs w:val="18"/>
+          <w:lang w:val="en-US"/>
+        </w:rPr>
+        <w:t>at any time by IBM management.</w:t>
+      </w:r>
+    </w:p>
+    <w:p>
+      <w:r>
+        <w:rPr>
+          <w:rFonts w:ascii="Arial" w:hAnsi="Arial" w:eastAsia="Arial" w:cs="Arial"/>
+          <w:noProof w:val="0"/>
+          <w:color w:val="000000" w:themeColor="text1" w:themeTint="FF" w:themeShade="FF"/>
+          <w:sz w:val="18"/>
+          <w:szCs w:val="18"/>
+          <w:lang w:val="en-US"/>
+        </w:rPr>
+        <w:t xml:space="preserve"> </w:t>
+      </w:r>
+    </w:p>
+    <w:p>
+      <w:r>
+        <w:rPr>
+          <w:rFonts w:ascii="Arial" w:hAnsi="Arial" w:eastAsia="Arial" w:cs="Arial"/>
+          <w:noProof w:val="0"/>
+          <w:color w:val="000000" w:themeColor="text1" w:themeTint="FF" w:themeShade="FF"/>
+          <w:sz w:val="18"/>
+          <w:szCs w:val="18"/>
+          <w:lang w:val="en-US"/>
+        </w:rPr>
+        <w:t>Please refer to        the Client Experience Center Cloud Wiki  which you will</w:t>
+      </w:r>
+    </w:p>
+    <w:p>
+      <w:r>
+        <w:rPr>
+          <w:rFonts w:ascii="Arial" w:hAnsi="Arial" w:eastAsia="Arial" w:cs="Arial"/>
+          <w:noProof w:val="0"/>
+          <w:color w:val="000000" w:themeColor="text1" w:themeTint="FF" w:themeShade="FF"/>
+          <w:sz w:val="18"/>
+          <w:szCs w:val="18"/>
+          <w:lang w:val="en-US"/>
+        </w:rPr>
+        <w:t xml:space="preserve">find at </w:t>
+      </w:r>
+      <w:hyperlink r:id="R4f6598a97c714d83">
+        <w:r>
+          <w:rPr>
+            <w:rStyle w:val="Hyperlink"/>
+            <w:rFonts w:ascii="Arial" w:hAnsi="Arial" w:eastAsia="Arial" w:cs="Arial"/>
+            <w:noProof w:val="0"/>
+            <w:color w:val="000000" w:themeColor="text1" w:themeTint="FF" w:themeShade="FF"/>
+            <w:sz w:val="18"/>
+            <w:szCs w:val="18"/>
+            <w:lang w:val="en-US"/>
+          </w:rPr>
+          <w:t>http://cecc-wiki.cecc.ihost.com</w:t>
+        </w:r>
+      </w:hyperlink>
+      <w:r>
+        <w:rPr>
+          <w:rFonts w:ascii="Arial" w:hAnsi="Arial" w:eastAsia="Arial" w:cs="Arial"/>
+          <w:noProof w:val="0"/>
+          <w:color w:val="000000" w:themeColor="text1" w:themeTint="FF" w:themeShade="FF"/>
+          <w:sz w:val="18"/>
+          <w:szCs w:val="18"/>
+          <w:lang w:val="en-US"/>
+        </w:rPr>
+        <w:t xml:space="preserve">       for information         about the IaaS,</w:t>
+      </w:r>
+    </w:p>
+    <w:p>
+      <w:r>
+        <w:rPr>
+          <w:rFonts w:ascii="Arial" w:hAnsi="Arial" w:eastAsia="Arial" w:cs="Arial"/>
+          <w:noProof w:val="0"/>
+          <w:color w:val="000000" w:themeColor="text1" w:themeTint="FF" w:themeShade="FF"/>
+          <w:sz w:val="18"/>
+          <w:szCs w:val="18"/>
+          <w:lang w:val="en-US"/>
+        </w:rPr>
+        <w:t>PaaS and other provisioned environments including FAQs and information</w:t>
+      </w:r>
+    </w:p>
+    <w:p>
+      <w:r>
+        <w:rPr>
+          <w:rFonts w:ascii="Arial" w:hAnsi="Arial" w:eastAsia="Arial" w:cs="Arial"/>
+          <w:noProof w:val="0"/>
+          <w:color w:val="000000" w:themeColor="text1" w:themeTint="FF" w:themeShade="FF"/>
+          <w:sz w:val="18"/>
+          <w:szCs w:val="18"/>
+          <w:lang w:val="en-US"/>
+        </w:rPr>
+        <w:t>on performing common tasks.</w:t>
+      </w:r>
+    </w:p>
+    <w:p>
+      <w:r>
+        <w:rPr>
+          <w:rFonts w:ascii="Arial" w:hAnsi="Arial" w:eastAsia="Arial" w:cs="Arial"/>
+          <w:noProof w:val="0"/>
+          <w:color w:val="000000" w:themeColor="text1" w:themeTint="FF" w:themeShade="FF"/>
+          <w:sz w:val="18"/>
+          <w:szCs w:val="18"/>
+          <w:lang w:val="en-US"/>
+        </w:rPr>
+        <w:t xml:space="preserve"> </w:t>
+      </w:r>
+    </w:p>
+    <w:p>
+      <w:r>
+        <w:rPr>
+          <w:rFonts w:ascii="Arial" w:hAnsi="Arial" w:eastAsia="Arial" w:cs="Arial"/>
+          <w:noProof w:val="0"/>
+          <w:color w:val="000000" w:themeColor="text1" w:themeTint="FF" w:themeShade="FF"/>
+          <w:sz w:val="18"/>
+          <w:szCs w:val="18"/>
+          <w:lang w:val="en-US"/>
+        </w:rPr>
+        <w:t>______________________________________________________________________</w:t>
+      </w:r>
+    </w:p>
+    <w:p>
+      <w:r>
+        <w:rPr>
+          <w:rFonts w:ascii="Arial" w:hAnsi="Arial" w:eastAsia="Arial" w:cs="Arial"/>
+          <w:noProof w:val="0"/>
+          <w:color w:val="000000" w:themeColor="text1" w:themeTint="FF" w:themeShade="FF"/>
+          <w:sz w:val="18"/>
+          <w:szCs w:val="18"/>
+          <w:lang w:val="en-US"/>
+        </w:rPr>
+        <w:t xml:space="preserve"> </w:t>
+      </w:r>
+    </w:p>
+    <w:p>
+      <w:r>
+        <w:rPr>
+          <w:rFonts w:ascii="Arial" w:hAnsi="Arial" w:eastAsia="Arial" w:cs="Arial"/>
+          <w:noProof w:val="0"/>
+          <w:color w:val="000000" w:themeColor="text1" w:themeTint="FF" w:themeShade="FF"/>
+          <w:sz w:val="18"/>
+          <w:szCs w:val="18"/>
+          <w:lang w:val="en-US"/>
+        </w:rPr>
+        <w:t>PaaS Red Hat Enterprise Linux 7.6 with Watson Machine Learning Community Edition</w:t>
+      </w:r>
+    </w:p>
+    <w:p>
+      <w:r>
+        <w:rPr>
+          <w:rFonts w:ascii="Arial" w:hAnsi="Arial" w:eastAsia="Arial" w:cs="Arial"/>
+          <w:noProof w:val="0"/>
+          <w:color w:val="000000" w:themeColor="text1" w:themeTint="FF" w:themeShade="FF"/>
+          <w:sz w:val="18"/>
+          <w:szCs w:val="18"/>
+          <w:lang w:val="en-US"/>
+        </w:rPr>
+        <w:t>KVM Guest, POWER8, 32 vCPU, 64GiB Memory</w:t>
+      </w:r>
+    </w:p>
+    <w:p>
+      <w:r>
+        <w:rPr>
+          <w:rFonts w:ascii="Arial" w:hAnsi="Arial" w:eastAsia="Arial" w:cs="Arial"/>
+          <w:noProof w:val="0"/>
+          <w:color w:val="000000" w:themeColor="text1" w:themeTint="FF" w:themeShade="FF"/>
+          <w:sz w:val="18"/>
+          <w:szCs w:val="18"/>
+          <w:lang w:val="en-US"/>
+        </w:rPr>
+        <w:t>1 Tesla P100 SXM2 16GB GPU Available</w:t>
+      </w:r>
+    </w:p>
+    <w:p>
+      <w:r>
+        <w:rPr>
+          <w:rFonts w:ascii="Arial" w:hAnsi="Arial" w:eastAsia="Arial" w:cs="Arial"/>
+          <w:noProof w:val="0"/>
+          <w:color w:val="000000" w:themeColor="text1" w:themeTint="FF" w:themeShade="FF"/>
+          <w:sz w:val="18"/>
+          <w:szCs w:val="18"/>
+          <w:lang w:val="en-US"/>
+        </w:rPr>
+        <w:t xml:space="preserve"> </w:t>
+      </w:r>
+    </w:p>
+    <w:p>
+      <w:r>
+        <w:rPr>
+          <w:rFonts w:ascii="Arial" w:hAnsi="Arial" w:eastAsia="Arial" w:cs="Arial"/>
+          <w:noProof w:val="0"/>
+          <w:color w:val="000000" w:themeColor="text1" w:themeTint="FF" w:themeShade="FF"/>
+          <w:sz w:val="18"/>
+          <w:szCs w:val="18"/>
+          <w:lang w:val="en-US"/>
+        </w:rPr>
+        <w:t xml:space="preserve">(base) [cecuser@p1320-kvm1 ~]$ </w:t>
+      </w:r>
+    </w:p>
+    <w:p>
+      <w:r>
+        <w:rPr>
+          <w:rFonts w:ascii="Arial" w:hAnsi="Arial" w:eastAsia="Arial" w:cs="Arial"/>
+          <w:noProof w:val="0"/>
+          <w:color w:val="000000" w:themeColor="text1" w:themeTint="FF" w:themeShade="FF"/>
+          <w:sz w:val="18"/>
+          <w:szCs w:val="18"/>
+          <w:lang w:val="en-US"/>
+        </w:rPr>
+        <w:t xml:space="preserve"> </w:t>
+      </w:r>
+    </w:p>
+    <w:p>
+      <w:r>
+        <w:rPr>
+          <w:rFonts w:ascii="Arial" w:hAnsi="Arial" w:eastAsia="Arial" w:cs="Arial"/>
+          <w:noProof w:val="0"/>
+          <w:color w:val="000000" w:themeColor="text1" w:themeTint="FF" w:themeShade="FF"/>
+          <w:sz w:val="18"/>
+          <w:szCs w:val="18"/>
+          <w:lang w:val="en-US"/>
+        </w:rPr>
+        <w:t xml:space="preserve"> </w:t>
+      </w:r>
+    </w:p>
+    <w:p>
+      <w:r>
+        <w:rPr>
+          <w:rFonts w:ascii="Arial" w:hAnsi="Arial" w:eastAsia="Arial" w:cs="Arial"/>
+          <w:b w:val="1"/>
+          <w:bCs w:val="1"/>
+          <w:noProof w:val="0"/>
+          <w:color w:val="000000" w:themeColor="text1" w:themeTint="FF" w:themeShade="FF"/>
+          <w:sz w:val="22"/>
+          <w:szCs w:val="22"/>
+          <w:lang w:val="en-US"/>
+        </w:rPr>
+        <w:t xml:space="preserve">From Mac Browser (only Firefox works for me): </w:t>
+      </w:r>
+    </w:p>
+    <w:p>
+      <w:r>
+        <w:rPr>
+          <w:rFonts w:ascii="Arial" w:hAnsi="Arial" w:eastAsia="Arial" w:cs="Arial"/>
+          <w:noProof w:val="0"/>
+          <w:color w:val="000000" w:themeColor="text1" w:themeTint="FF" w:themeShade="FF"/>
+          <w:sz w:val="18"/>
+          <w:szCs w:val="18"/>
+          <w:lang w:val="en-US"/>
+        </w:rPr>
+        <w:t xml:space="preserve"> </w:t>
+      </w:r>
+    </w:p>
+    <w:p>
+      <w:hyperlink r:id="R663b432f2bb044bb">
+        <w:r>
+          <w:rPr>
+            <w:rStyle w:val="Hyperlink"/>
+            <w:rFonts w:ascii="Arial" w:hAnsi="Arial" w:eastAsia="Arial" w:cs="Arial"/>
+            <w:noProof w:val="0"/>
+            <w:color w:val="FF0000"/>
+            <w:sz w:val="18"/>
+            <w:szCs w:val="18"/>
+            <w:lang w:val="en-US"/>
+          </w:rPr>
+          <w:t>http://localhost:8889/tree</w:t>
+        </w:r>
+      </w:hyperlink>
+    </w:p>
+    <w:p>
+      <w:r>
+        <w:rPr>
+          <w:rFonts w:ascii="Arial" w:hAnsi="Arial" w:eastAsia="Arial" w:cs="Arial"/>
+          <w:noProof w:val="0"/>
+          <w:sz w:val="18"/>
+          <w:szCs w:val="18"/>
+          <w:lang w:val="en-US"/>
+        </w:rPr>
+        <w:t xml:space="preserve"> </w:t>
+      </w:r>
+    </w:p>
+    <w:p>
+      <w:pPr>
+        <w:rPr>
+          <w:i w:val="1"/>
+          <w:iCs w:val="1"/>
+        </w:rPr>
+      </w:pPr>
+      <w:r>
+        <w:rPr>
+          <w:i w:val="1"/>
+          <w:iCs w:val="1"/>
+        </w:rPr>
+        <w:t>(Credit: James Wang)</w:t>
+      </w:r>
+    </w:p>
+    <w:p>
+      <w:pPr>
+        <w:pStyle w:val="Normal"/>
+      </w:pPr>
+    </w:p>
+    <w:p>
+      <w:pPr>
+        <w:pStyle w:val="Normal"/>
+        <w:rPr>
+          <w:i w:val="1"/>
+          <w:iCs w:val="1"/>
+        </w:rPr>
+      </w:pPr>
     </w:p>
     <w:sectPr>
       <w:footerReference w:type="default" r:id="rId27"/>
@@ -11135,7 +12434,7 @@
         <w:behaviors>
           <w:behavior w:val="content"/>
         </w:behaviors>
-        <w:guid w:val="{5ebbb8fb-780d-4ffe-b0e8-5451b15508d8}"/>
+        <w:guid w:val="{1f4028ba-ce38-4f51-8d9d-e106f57b95bb}"/>
       </w:docPartPr>
       <w:docPartBody>
         <w:p>

</xml_diff>